<commit_message>
update to requirements specification
</commit_message>
<xml_diff>
--- a/requirements_specification.docx
+++ b/requirements_specification.docx
@@ -1,6 +1,6 @@
 
 <file path=word/document.xml><?xml version="1.0" encoding="utf-8"?>
-<w:document xmlns:wpc="http://schemas.microsoft.com/office/word/2010/wordprocessingCanvas" xmlns:mc="http://schemas.openxmlformats.org/markup-compatibility/2006" xmlns:o="urn:schemas-microsoft-com:office:office" xmlns:r="http://schemas.openxmlformats.org/officeDocument/2006/relationships" xmlns:m="http://schemas.openxmlformats.org/officeDocument/2006/math" xmlns:v="urn:schemas-microsoft-com:vml" xmlns:wp14="http://schemas.microsoft.com/office/word/2010/wordprocessingDrawing" xmlns:wp="http://schemas.openxmlformats.org/drawingml/2006/wordprocessingDrawing" xmlns:w10="urn:schemas-microsoft-com:office:word" xmlns:w="http://schemas.openxmlformats.org/wordprocessingml/2006/main" xmlns:w14="http://schemas.microsoft.com/office/word/2010/wordml" xmlns:w15="http://schemas.microsoft.com/office/word/2012/wordml" xmlns:wpg="http://schemas.microsoft.com/office/word/2010/wordprocessingGroup" xmlns:wpi="http://schemas.microsoft.com/office/word/2010/wordprocessingInk" xmlns:wne="http://schemas.microsoft.com/office/word/2006/wordml" xmlns:wps="http://schemas.microsoft.com/office/word/2010/wordprocessingShape" mc:Ignorable="w14 w15 wp14">
+<w:document xmlns:wpc="http://schemas.microsoft.com/office/word/2010/wordprocessingCanvas" xmlns:cx="http://schemas.microsoft.com/office/drawing/2014/chartex" xmlns:mc="http://schemas.openxmlformats.org/markup-compatibility/2006" xmlns:o="urn:schemas-microsoft-com:office:office" xmlns:r="http://schemas.openxmlformats.org/officeDocument/2006/relationships" xmlns:m="http://schemas.openxmlformats.org/officeDocument/2006/math" xmlns:v="urn:schemas-microsoft-com:vml" xmlns:wp14="http://schemas.microsoft.com/office/word/2010/wordprocessingDrawing" xmlns:wp="http://schemas.openxmlformats.org/drawingml/2006/wordprocessingDrawing" xmlns:w10="urn:schemas-microsoft-com:office:word" xmlns:w="http://schemas.openxmlformats.org/wordprocessingml/2006/main" xmlns:w14="http://schemas.microsoft.com/office/word/2010/wordml" xmlns:w15="http://schemas.microsoft.com/office/word/2012/wordml" xmlns:w16se="http://schemas.microsoft.com/office/word/2015/wordml/symex" xmlns:wpg="http://schemas.microsoft.com/office/word/2010/wordprocessingGroup" xmlns:wpi="http://schemas.microsoft.com/office/word/2010/wordprocessingInk" xmlns:wne="http://schemas.microsoft.com/office/word/2006/wordml" xmlns:wps="http://schemas.microsoft.com/office/word/2010/wordprocessingShape" mc:Ignorable="w14 w15 w16se wp14">
   <w:body>
     <w:p>
       <w:pPr>
@@ -349,15 +349,7 @@
             <w:rPr>
               <w:color w:val="auto"/>
             </w:rPr>
-            <w:t>Table of Co</w:t>
-          </w:r>
-          <w:bookmarkStart w:id="0" w:name="_GoBack"/>
-          <w:bookmarkEnd w:id="0"/>
-          <w:r>
-            <w:rPr>
-              <w:color w:val="auto"/>
-            </w:rPr>
-            <w:t>ntents</w:t>
+            <w:t>Table of Contents</w:t>
           </w:r>
         </w:p>
         <w:p>
@@ -396,7 +388,7 @@
             </w:rPr>
             <w:fldChar w:fldCharType="separate"/>
           </w:r>
-          <w:hyperlink w:anchor="_Toc24387610" w:history="1">
+          <w:hyperlink w:anchor="_Toc24444931" w:history="1">
             <w:r>
               <w:rPr>
                 <w:rStyle w:val="Hyperlink"/>
@@ -443,7 +435,7 @@
                 <w:noProof/>
                 <w:webHidden/>
               </w:rPr>
-              <w:instrText xml:space="preserve"> PAGEREF _Toc24387610 \h </w:instrText>
+              <w:instrText xml:space="preserve"> PAGEREF _Toc24444931 \h </w:instrText>
             </w:r>
             <w:r>
               <w:rPr>
@@ -490,7 +482,7 @@
               <w:szCs w:val="22"/>
             </w:rPr>
           </w:pPr>
-          <w:hyperlink w:anchor="_Toc24387611" w:history="1">
+          <w:hyperlink w:anchor="_Toc24444932" w:history="1">
             <w:r>
               <w:rPr>
                 <w:rStyle w:val="Hyperlink"/>
@@ -535,7 +527,7 @@
                 <w:noProof/>
                 <w:webHidden/>
               </w:rPr>
-              <w:instrText xml:space="preserve"> PAGEREF _Toc24387611 \h </w:instrText>
+              <w:instrText xml:space="preserve"> PAGEREF _Toc24444932 \h </w:instrText>
             </w:r>
             <w:r>
               <w:rPr>
@@ -582,7 +574,7 @@
               <w:szCs w:val="22"/>
             </w:rPr>
           </w:pPr>
-          <w:hyperlink w:anchor="_Toc24387612" w:history="1">
+          <w:hyperlink w:anchor="_Toc24444933" w:history="1">
             <w:r>
               <w:rPr>
                 <w:rStyle w:val="Hyperlink"/>
@@ -627,7 +619,7 @@
                 <w:noProof/>
                 <w:webHidden/>
               </w:rPr>
-              <w:instrText xml:space="preserve"> PAGEREF _Toc24387612 \h </w:instrText>
+              <w:instrText xml:space="preserve"> PAGEREF _Toc24444933 \h </w:instrText>
             </w:r>
             <w:r>
               <w:rPr>
@@ -674,7 +666,7 @@
               <w:szCs w:val="22"/>
             </w:rPr>
           </w:pPr>
-          <w:hyperlink w:anchor="_Toc24387613" w:history="1">
+          <w:hyperlink w:anchor="_Toc24444934" w:history="1">
             <w:r>
               <w:rPr>
                 <w:rStyle w:val="Hyperlink"/>
@@ -719,7 +711,7 @@
                 <w:noProof/>
                 <w:webHidden/>
               </w:rPr>
-              <w:instrText xml:space="preserve"> PAGEREF _Toc24387613 \h </w:instrText>
+              <w:instrText xml:space="preserve"> PAGEREF _Toc24444934 \h </w:instrText>
             </w:r>
             <w:r>
               <w:rPr>
@@ -767,7 +759,7 @@
               <w:szCs w:val="22"/>
             </w:rPr>
           </w:pPr>
-          <w:hyperlink w:anchor="_Toc24387614" w:history="1">
+          <w:hyperlink w:anchor="_Toc24444935" w:history="1">
             <w:r>
               <w:rPr>
                 <w:rStyle w:val="Hyperlink"/>
@@ -813,7 +805,7 @@
                 <w:noProof/>
                 <w:webHidden/>
               </w:rPr>
-              <w:instrText xml:space="preserve"> PAGEREF _Toc24387614 \h </w:instrText>
+              <w:instrText xml:space="preserve"> PAGEREF _Toc24444935 \h </w:instrText>
             </w:r>
             <w:r>
               <w:rPr>
@@ -861,7 +853,7 @@
               <w:szCs w:val="22"/>
             </w:rPr>
           </w:pPr>
-          <w:hyperlink w:anchor="_Toc24387615" w:history="1">
+          <w:hyperlink w:anchor="_Toc24444936" w:history="1">
             <w:r>
               <w:rPr>
                 <w:rStyle w:val="Hyperlink"/>
@@ -907,7 +899,7 @@
                 <w:noProof/>
                 <w:webHidden/>
               </w:rPr>
-              <w:instrText xml:space="preserve"> PAGEREF _Toc24387615 \h </w:instrText>
+              <w:instrText xml:space="preserve"> PAGEREF _Toc24444936 \h </w:instrText>
             </w:r>
             <w:r>
               <w:rPr>
@@ -954,7 +946,7 @@
               <w:szCs w:val="22"/>
             </w:rPr>
           </w:pPr>
-          <w:hyperlink w:anchor="_Toc24387616" w:history="1">
+          <w:hyperlink w:anchor="_Toc24444937" w:history="1">
             <w:r>
               <w:rPr>
                 <w:rStyle w:val="Hyperlink"/>
@@ -999,7 +991,7 @@
                 <w:noProof/>
                 <w:webHidden/>
               </w:rPr>
-              <w:instrText xml:space="preserve"> PAGEREF _Toc24387616 \h </w:instrText>
+              <w:instrText xml:space="preserve"> PAGEREF _Toc24444937 \h </w:instrText>
             </w:r>
             <w:r>
               <w:rPr>
@@ -1048,7 +1040,7 @@
               <w:szCs w:val="22"/>
             </w:rPr>
           </w:pPr>
-          <w:hyperlink w:anchor="_Toc24387617" w:history="1">
+          <w:hyperlink w:anchor="_Toc24444938" w:history="1">
             <w:r>
               <w:rPr>
                 <w:rStyle w:val="Hyperlink"/>
@@ -1095,7 +1087,7 @@
                 <w:noProof/>
                 <w:webHidden/>
               </w:rPr>
-              <w:instrText xml:space="preserve"> PAGEREF _Toc24387617 \h </w:instrText>
+              <w:instrText xml:space="preserve"> PAGEREF _Toc24444938 \h </w:instrText>
             </w:r>
             <w:r>
               <w:rPr>
@@ -1142,7 +1134,7 @@
               <w:szCs w:val="22"/>
             </w:rPr>
           </w:pPr>
-          <w:hyperlink w:anchor="_Toc24387618" w:history="1">
+          <w:hyperlink w:anchor="_Toc24444939" w:history="1">
             <w:r>
               <w:rPr>
                 <w:rStyle w:val="Hyperlink"/>
@@ -1187,7 +1179,7 @@
                 <w:noProof/>
                 <w:webHidden/>
               </w:rPr>
-              <w:instrText xml:space="preserve"> PAGEREF _Toc24387618 \h </w:instrText>
+              <w:instrText xml:space="preserve"> PAGEREF _Toc24444939 \h </w:instrText>
             </w:r>
             <w:r>
               <w:rPr>
@@ -1207,7 +1199,7 @@
                 <w:noProof/>
                 <w:webHidden/>
               </w:rPr>
-              <w:t>4</w:t>
+              <w:t>3</w:t>
             </w:r>
             <w:r>
               <w:rPr>
@@ -1234,7 +1226,7 @@
               <w:szCs w:val="22"/>
             </w:rPr>
           </w:pPr>
-          <w:hyperlink w:anchor="_Toc24387619" w:history="1">
+          <w:hyperlink w:anchor="_Toc24444940" w:history="1">
             <w:r>
               <w:rPr>
                 <w:rStyle w:val="Hyperlink"/>
@@ -1279,7 +1271,7 @@
                 <w:noProof/>
                 <w:webHidden/>
               </w:rPr>
-              <w:instrText xml:space="preserve"> PAGEREF _Toc24387619 \h </w:instrText>
+              <w:instrText xml:space="preserve"> PAGEREF _Toc24444940 \h </w:instrText>
             </w:r>
             <w:r>
               <w:rPr>
@@ -1299,7 +1291,7 @@
                 <w:noProof/>
                 <w:webHidden/>
               </w:rPr>
-              <w:t>4</w:t>
+              <w:t>3</w:t>
             </w:r>
             <w:r>
               <w:rPr>
@@ -1326,7 +1318,7 @@
               <w:szCs w:val="22"/>
             </w:rPr>
           </w:pPr>
-          <w:hyperlink w:anchor="_Toc24387620" w:history="1">
+          <w:hyperlink w:anchor="_Toc24444941" w:history="1">
             <w:r>
               <w:rPr>
                 <w:rStyle w:val="Hyperlink"/>
@@ -1371,7 +1363,7 @@
                 <w:noProof/>
                 <w:webHidden/>
               </w:rPr>
-              <w:instrText xml:space="preserve"> PAGEREF _Toc24387620 \h </w:instrText>
+              <w:instrText xml:space="preserve"> PAGEREF _Toc24444941 \h </w:instrText>
             </w:r>
             <w:r>
               <w:rPr>
@@ -1418,7 +1410,7 @@
               <w:szCs w:val="22"/>
             </w:rPr>
           </w:pPr>
-          <w:hyperlink w:anchor="_Toc24387621" w:history="1">
+          <w:hyperlink w:anchor="_Toc24444942" w:history="1">
             <w:r>
               <w:rPr>
                 <w:rStyle w:val="Hyperlink"/>
@@ -1463,7 +1455,7 @@
                 <w:noProof/>
                 <w:webHidden/>
               </w:rPr>
-              <w:instrText xml:space="preserve"> PAGEREF _Toc24387621 \h </w:instrText>
+              <w:instrText xml:space="preserve"> PAGEREF _Toc24444942 \h </w:instrText>
             </w:r>
             <w:r>
               <w:rPr>
@@ -1510,7 +1502,7 @@
               <w:szCs w:val="22"/>
             </w:rPr>
           </w:pPr>
-          <w:hyperlink w:anchor="_Toc24387622" w:history="1">
+          <w:hyperlink w:anchor="_Toc24444943" w:history="1">
             <w:r>
               <w:rPr>
                 <w:rStyle w:val="Hyperlink"/>
@@ -1555,7 +1547,7 @@
                 <w:noProof/>
                 <w:webHidden/>
               </w:rPr>
-              <w:instrText xml:space="preserve"> PAGEREF _Toc24387622 \h </w:instrText>
+              <w:instrText xml:space="preserve"> PAGEREF _Toc24444943 \h </w:instrText>
             </w:r>
             <w:r>
               <w:rPr>
@@ -1604,7 +1596,7 @@
               <w:szCs w:val="22"/>
             </w:rPr>
           </w:pPr>
-          <w:hyperlink w:anchor="_Toc24387623" w:history="1">
+          <w:hyperlink w:anchor="_Toc24444944" w:history="1">
             <w:r>
               <w:rPr>
                 <w:rStyle w:val="Hyperlink"/>
@@ -1651,7 +1643,7 @@
                 <w:noProof/>
                 <w:webHidden/>
               </w:rPr>
-              <w:instrText xml:space="preserve"> PAGEREF _Toc24387623 \h </w:instrText>
+              <w:instrText xml:space="preserve"> PAGEREF _Toc24444944 \h </w:instrText>
             </w:r>
             <w:r>
               <w:rPr>
@@ -1700,7 +1692,7 @@
               <w:szCs w:val="22"/>
             </w:rPr>
           </w:pPr>
-          <w:hyperlink w:anchor="_Toc24387624" w:history="1">
+          <w:hyperlink w:anchor="_Toc24444945" w:history="1">
             <w:r>
               <w:rPr>
                 <w:rStyle w:val="Hyperlink"/>
@@ -1747,7 +1739,7 @@
                 <w:noProof/>
                 <w:webHidden/>
               </w:rPr>
-              <w:instrText xml:space="preserve"> PAGEREF _Toc24387624 \h </w:instrText>
+              <w:instrText xml:space="preserve"> PAGEREF _Toc24444945 \h </w:instrText>
             </w:r>
             <w:r>
               <w:rPr>
@@ -1794,7 +1786,7 @@
               <w:szCs w:val="22"/>
             </w:rPr>
           </w:pPr>
-          <w:hyperlink w:anchor="_Toc24387625" w:history="1">
+          <w:hyperlink w:anchor="_Toc24444946" w:history="1">
             <w:r>
               <w:rPr>
                 <w:rStyle w:val="Hyperlink"/>
@@ -1839,7 +1831,7 @@
                 <w:noProof/>
                 <w:webHidden/>
               </w:rPr>
-              <w:instrText xml:space="preserve"> PAGEREF _Toc24387625 \h </w:instrText>
+              <w:instrText xml:space="preserve"> PAGEREF _Toc24444946 \h </w:instrText>
             </w:r>
             <w:r>
               <w:rPr>
@@ -1859,7 +1851,7 @@
                 <w:noProof/>
                 <w:webHidden/>
               </w:rPr>
-              <w:t>5</w:t>
+              <w:t>4</w:t>
             </w:r>
             <w:r>
               <w:rPr>
@@ -1887,7 +1879,7 @@
               <w:szCs w:val="22"/>
             </w:rPr>
           </w:pPr>
-          <w:hyperlink w:anchor="_Toc24387626" w:history="1">
+          <w:hyperlink w:anchor="_Toc24444947" w:history="1">
             <w:r>
               <w:rPr>
                 <w:rStyle w:val="Hyperlink"/>
@@ -1933,7 +1925,7 @@
                 <w:noProof/>
                 <w:webHidden/>
               </w:rPr>
-              <w:instrText xml:space="preserve"> PAGEREF _Toc24387626 \h </w:instrText>
+              <w:instrText xml:space="preserve"> PAGEREF _Toc24444947 \h </w:instrText>
             </w:r>
             <w:r>
               <w:rPr>
@@ -1953,7 +1945,7 @@
                 <w:noProof/>
                 <w:webHidden/>
               </w:rPr>
-              <w:t>5</w:t>
+              <w:t>4</w:t>
             </w:r>
             <w:r>
               <w:rPr>
@@ -1981,7 +1973,7 @@
               <w:szCs w:val="22"/>
             </w:rPr>
           </w:pPr>
-          <w:hyperlink w:anchor="_Toc24387627" w:history="1">
+          <w:hyperlink w:anchor="_Toc24444948" w:history="1">
             <w:r>
               <w:rPr>
                 <w:rStyle w:val="Hyperlink"/>
@@ -2027,7 +2019,7 @@
                 <w:noProof/>
                 <w:webHidden/>
               </w:rPr>
-              <w:instrText xml:space="preserve"> PAGEREF _Toc24387627 \h </w:instrText>
+              <w:instrText xml:space="preserve"> PAGEREF _Toc24444948 \h </w:instrText>
             </w:r>
             <w:r>
               <w:rPr>
@@ -2047,7 +2039,7 @@
                 <w:noProof/>
                 <w:webHidden/>
               </w:rPr>
-              <w:t>5</w:t>
+              <w:t>4</w:t>
             </w:r>
             <w:r>
               <w:rPr>
@@ -2075,7 +2067,7 @@
               <w:szCs w:val="22"/>
             </w:rPr>
           </w:pPr>
-          <w:hyperlink w:anchor="_Toc24387628" w:history="1">
+          <w:hyperlink w:anchor="_Toc24444949" w:history="1">
             <w:r>
               <w:rPr>
                 <w:rStyle w:val="Hyperlink"/>
@@ -2121,7 +2113,7 @@
                 <w:noProof/>
                 <w:webHidden/>
               </w:rPr>
-              <w:instrText xml:space="preserve"> PAGEREF _Toc24387628 \h </w:instrText>
+              <w:instrText xml:space="preserve"> PAGEREF _Toc24444949 \h </w:instrText>
             </w:r>
             <w:r>
               <w:rPr>
@@ -2141,7 +2133,7 @@
                 <w:noProof/>
                 <w:webHidden/>
               </w:rPr>
-              <w:t>5</w:t>
+              <w:t>4</w:t>
             </w:r>
             <w:r>
               <w:rPr>
@@ -2169,7 +2161,7 @@
               <w:szCs w:val="22"/>
             </w:rPr>
           </w:pPr>
-          <w:hyperlink w:anchor="_Toc24387629" w:history="1">
+          <w:hyperlink w:anchor="_Toc24444950" w:history="1">
             <w:r>
               <w:rPr>
                 <w:rStyle w:val="Hyperlink"/>
@@ -2215,7 +2207,7 @@
                 <w:noProof/>
                 <w:webHidden/>
               </w:rPr>
-              <w:instrText xml:space="preserve"> PAGEREF _Toc24387629 \h </w:instrText>
+              <w:instrText xml:space="preserve"> PAGEREF _Toc24444950 \h </w:instrText>
             </w:r>
             <w:r>
               <w:rPr>
@@ -2262,7 +2254,7 @@
               <w:szCs w:val="22"/>
             </w:rPr>
           </w:pPr>
-          <w:hyperlink w:anchor="_Toc24387630" w:history="1">
+          <w:hyperlink w:anchor="_Toc24444951" w:history="1">
             <w:r>
               <w:rPr>
                 <w:rStyle w:val="Hyperlink"/>
@@ -2307,7 +2299,7 @@
                 <w:noProof/>
                 <w:webHidden/>
               </w:rPr>
-              <w:instrText xml:space="preserve"> PAGEREF _Toc24387630 \h </w:instrText>
+              <w:instrText xml:space="preserve"> PAGEREF _Toc24444951 \h </w:instrText>
             </w:r>
             <w:r>
               <w:rPr>
@@ -2355,7 +2347,7 @@
               <w:szCs w:val="22"/>
             </w:rPr>
           </w:pPr>
-          <w:hyperlink w:anchor="_Toc24387631" w:history="1">
+          <w:hyperlink w:anchor="_Toc24444952" w:history="1">
             <w:r>
               <w:rPr>
                 <w:rStyle w:val="Hyperlink"/>
@@ -2401,7 +2393,7 @@
                 <w:noProof/>
                 <w:webHidden/>
               </w:rPr>
-              <w:instrText xml:space="preserve"> PAGEREF _Toc24387631 \h </w:instrText>
+              <w:instrText xml:space="preserve"> PAGEREF _Toc24444952 \h </w:instrText>
             </w:r>
             <w:r>
               <w:rPr>
@@ -2449,7 +2441,7 @@
               <w:szCs w:val="22"/>
             </w:rPr>
           </w:pPr>
-          <w:hyperlink w:anchor="_Toc24387632" w:history="1">
+          <w:hyperlink w:anchor="_Toc24444953" w:history="1">
             <w:r>
               <w:rPr>
                 <w:rStyle w:val="Hyperlink"/>
@@ -2495,7 +2487,7 @@
                 <w:noProof/>
                 <w:webHidden/>
               </w:rPr>
-              <w:instrText xml:space="preserve"> PAGEREF _Toc24387632 \h </w:instrText>
+              <w:instrText xml:space="preserve"> PAGEREF _Toc24444953 \h </w:instrText>
             </w:r>
             <w:r>
               <w:rPr>
@@ -2543,7 +2535,7 @@
               <w:szCs w:val="22"/>
             </w:rPr>
           </w:pPr>
-          <w:hyperlink w:anchor="_Toc24387633" w:history="1">
+          <w:hyperlink w:anchor="_Toc24444954" w:history="1">
             <w:r>
               <w:rPr>
                 <w:rStyle w:val="Hyperlink"/>
@@ -2568,7 +2560,7 @@
                 <w:rStyle w:val="Hyperlink"/>
                 <w:noProof/>
               </w:rPr>
-              <w:t>Development Environment</w:t>
+              <w:t>Delivery Environment</w:t>
             </w:r>
             <w:r>
               <w:rPr>
@@ -2589,7 +2581,7 @@
                 <w:noProof/>
                 <w:webHidden/>
               </w:rPr>
-              <w:instrText xml:space="preserve"> PAGEREF _Toc24387633 \h </w:instrText>
+              <w:instrText xml:space="preserve"> PAGEREF _Toc24444954 \h </w:instrText>
             </w:r>
             <w:r>
               <w:rPr>
@@ -2609,7 +2601,7 @@
                 <w:noProof/>
                 <w:webHidden/>
               </w:rPr>
-              <w:t>6</w:t>
+              <w:t>5</w:t>
             </w:r>
             <w:r>
               <w:rPr>
@@ -2637,7 +2629,7 @@
               <w:szCs w:val="22"/>
             </w:rPr>
           </w:pPr>
-          <w:hyperlink w:anchor="_Toc24387634" w:history="1">
+          <w:hyperlink w:anchor="_Toc24444955" w:history="1">
             <w:r>
               <w:rPr>
                 <w:rStyle w:val="Hyperlink"/>
@@ -2662,7 +2654,7 @@
                 <w:rStyle w:val="Hyperlink"/>
                 <w:noProof/>
               </w:rPr>
-              <w:t>Standards</w:t>
+              <w:t>Performance</w:t>
             </w:r>
             <w:r>
               <w:rPr>
@@ -2683,7 +2675,7 @@
                 <w:noProof/>
                 <w:webHidden/>
               </w:rPr>
-              <w:instrText xml:space="preserve"> PAGEREF _Toc24387634 \h </w:instrText>
+              <w:instrText xml:space="preserve"> PAGEREF _Toc24444955 \h </w:instrText>
             </w:r>
             <w:r>
               <w:rPr>
@@ -2703,7 +2695,7 @@
                 <w:noProof/>
                 <w:webHidden/>
               </w:rPr>
-              <w:t>6</w:t>
+              <w:t>5</w:t>
             </w:r>
             <w:r>
               <w:rPr>
@@ -2731,7 +2723,7 @@
               <w:szCs w:val="22"/>
             </w:rPr>
           </w:pPr>
-          <w:hyperlink w:anchor="_Toc24387635" w:history="1">
+          <w:hyperlink w:anchor="_Toc24444956" w:history="1">
             <w:r>
               <w:rPr>
                 <w:rStyle w:val="Hyperlink"/>
@@ -2756,7 +2748,7 @@
                 <w:rStyle w:val="Hyperlink"/>
                 <w:noProof/>
               </w:rPr>
-              <w:t>Delivery Environment</w:t>
+              <w:t>Quality</w:t>
             </w:r>
             <w:r>
               <w:rPr>
@@ -2777,7 +2769,7 @@
                 <w:noProof/>
                 <w:webHidden/>
               </w:rPr>
-              <w:instrText xml:space="preserve"> PAGEREF _Toc24387635 \h </w:instrText>
+              <w:instrText xml:space="preserve"> PAGEREF _Toc24444956 \h </w:instrText>
             </w:r>
             <w:r>
               <w:rPr>
@@ -2797,289 +2789,7 @@
                 <w:noProof/>
                 <w:webHidden/>
               </w:rPr>
-              <w:t>6</w:t>
-            </w:r>
-            <w:r>
-              <w:rPr>
-                <w:noProof/>
-                <w:webHidden/>
-              </w:rPr>
-              <w:fldChar w:fldCharType="end"/>
-            </w:r>
-          </w:hyperlink>
-        </w:p>
-        <w:p>
-          <w:pPr>
-            <w:pStyle w:val="TOC3"/>
-            <w:tabs>
-              <w:tab w:val="left" w:pos="1200"/>
-              <w:tab w:val="right" w:leader="dot" w:pos="8630"/>
-            </w:tabs>
-            <w:rPr>
-              <w:rFonts w:asciiTheme="minorHAnsi" w:eastAsiaTheme="minorEastAsia" w:hAnsiTheme="minorHAnsi" w:cstheme="minorBidi"/>
-              <w:i w:val="0"/>
-              <w:iCs w:val="0"/>
-              <w:noProof/>
-              <w:color w:val="auto"/>
-              <w:sz w:val="22"/>
-              <w:szCs w:val="22"/>
-            </w:rPr>
-          </w:pPr>
-          <w:hyperlink w:anchor="_Toc24387636" w:history="1">
-            <w:r>
-              <w:rPr>
-                <w:rStyle w:val="Hyperlink"/>
-                <w:noProof/>
-              </w:rPr>
-              <w:t>4.2.6</w:t>
-            </w:r>
-            <w:r>
-              <w:rPr>
-                <w:rFonts w:asciiTheme="minorHAnsi" w:eastAsiaTheme="minorEastAsia" w:hAnsiTheme="minorHAnsi" w:cstheme="minorBidi"/>
-                <w:i w:val="0"/>
-                <w:iCs w:val="0"/>
-                <w:noProof/>
-                <w:color w:val="auto"/>
-                <w:sz w:val="22"/>
-                <w:szCs w:val="22"/>
-              </w:rPr>
-              <w:tab/>
-            </w:r>
-            <w:r>
-              <w:rPr>
-                <w:rStyle w:val="Hyperlink"/>
-                <w:noProof/>
-              </w:rPr>
-              <w:t>Performance</w:t>
-            </w:r>
-            <w:r>
-              <w:rPr>
-                <w:noProof/>
-                <w:webHidden/>
-              </w:rPr>
-              <w:tab/>
-            </w:r>
-            <w:r>
-              <w:rPr>
-                <w:noProof/>
-                <w:webHidden/>
-              </w:rPr>
-              <w:fldChar w:fldCharType="begin"/>
-            </w:r>
-            <w:r>
-              <w:rPr>
-                <w:noProof/>
-                <w:webHidden/>
-              </w:rPr>
-              <w:instrText xml:space="preserve"> PAGEREF _Toc24387636 \h </w:instrText>
-            </w:r>
-            <w:r>
-              <w:rPr>
-                <w:noProof/>
-                <w:webHidden/>
-              </w:rPr>
-            </w:r>
-            <w:r>
-              <w:rPr>
-                <w:noProof/>
-                <w:webHidden/>
-              </w:rPr>
-              <w:fldChar w:fldCharType="separate"/>
-            </w:r>
-            <w:r>
-              <w:rPr>
-                <w:noProof/>
-                <w:webHidden/>
-              </w:rPr>
-              <w:t>6</w:t>
-            </w:r>
-            <w:r>
-              <w:rPr>
-                <w:noProof/>
-                <w:webHidden/>
-              </w:rPr>
-              <w:fldChar w:fldCharType="end"/>
-            </w:r>
-          </w:hyperlink>
-        </w:p>
-        <w:p>
-          <w:pPr>
-            <w:pStyle w:val="TOC3"/>
-            <w:tabs>
-              <w:tab w:val="left" w:pos="1200"/>
-              <w:tab w:val="right" w:leader="dot" w:pos="8630"/>
-            </w:tabs>
-            <w:rPr>
-              <w:rFonts w:asciiTheme="minorHAnsi" w:eastAsiaTheme="minorEastAsia" w:hAnsiTheme="minorHAnsi" w:cstheme="minorBidi"/>
-              <w:i w:val="0"/>
-              <w:iCs w:val="0"/>
-              <w:noProof/>
-              <w:color w:val="auto"/>
-              <w:sz w:val="22"/>
-              <w:szCs w:val="22"/>
-            </w:rPr>
-          </w:pPr>
-          <w:hyperlink w:anchor="_Toc24387637" w:history="1">
-            <w:r>
-              <w:rPr>
-                <w:rStyle w:val="Hyperlink"/>
-                <w:noProof/>
-              </w:rPr>
-              <w:t>4.2.7</w:t>
-            </w:r>
-            <w:r>
-              <w:rPr>
-                <w:rFonts w:asciiTheme="minorHAnsi" w:eastAsiaTheme="minorEastAsia" w:hAnsiTheme="minorHAnsi" w:cstheme="minorBidi"/>
-                <w:i w:val="0"/>
-                <w:iCs w:val="0"/>
-                <w:noProof/>
-                <w:color w:val="auto"/>
-                <w:sz w:val="22"/>
-                <w:szCs w:val="22"/>
-              </w:rPr>
-              <w:tab/>
-            </w:r>
-            <w:r>
-              <w:rPr>
-                <w:rStyle w:val="Hyperlink"/>
-                <w:noProof/>
-              </w:rPr>
-              <w:t>Deliverable Items, Dates, and Conditions</w:t>
-            </w:r>
-            <w:r>
-              <w:rPr>
-                <w:noProof/>
-                <w:webHidden/>
-              </w:rPr>
-              <w:tab/>
-            </w:r>
-            <w:r>
-              <w:rPr>
-                <w:noProof/>
-                <w:webHidden/>
-              </w:rPr>
-              <w:fldChar w:fldCharType="begin"/>
-            </w:r>
-            <w:r>
-              <w:rPr>
-                <w:noProof/>
-                <w:webHidden/>
-              </w:rPr>
-              <w:instrText xml:space="preserve"> PAGEREF _Toc24387637 \h </w:instrText>
-            </w:r>
-            <w:r>
-              <w:rPr>
-                <w:noProof/>
-                <w:webHidden/>
-              </w:rPr>
-            </w:r>
-            <w:r>
-              <w:rPr>
-                <w:noProof/>
-                <w:webHidden/>
-              </w:rPr>
-              <w:fldChar w:fldCharType="separate"/>
-            </w:r>
-            <w:r>
-              <w:rPr>
-                <w:noProof/>
-                <w:webHidden/>
-              </w:rPr>
-              <w:t>6</w:t>
-            </w:r>
-            <w:r>
-              <w:rPr>
-                <w:noProof/>
-                <w:webHidden/>
-              </w:rPr>
-              <w:fldChar w:fldCharType="end"/>
-            </w:r>
-          </w:hyperlink>
-        </w:p>
-        <w:p>
-          <w:pPr>
-            <w:pStyle w:val="TOC3"/>
-            <w:tabs>
-              <w:tab w:val="left" w:pos="1200"/>
-              <w:tab w:val="right" w:leader="dot" w:pos="8630"/>
-            </w:tabs>
-            <w:rPr>
-              <w:rFonts w:asciiTheme="minorHAnsi" w:eastAsiaTheme="minorEastAsia" w:hAnsiTheme="minorHAnsi" w:cstheme="minorBidi"/>
-              <w:i w:val="0"/>
-              <w:iCs w:val="0"/>
-              <w:noProof/>
-              <w:color w:val="auto"/>
-              <w:sz w:val="22"/>
-              <w:szCs w:val="22"/>
-            </w:rPr>
-          </w:pPr>
-          <w:hyperlink w:anchor="_Toc24387638" w:history="1">
-            <w:r>
-              <w:rPr>
-                <w:rStyle w:val="Hyperlink"/>
-                <w:noProof/>
-              </w:rPr>
-              <w:t>4.2.8</w:t>
-            </w:r>
-            <w:r>
-              <w:rPr>
-                <w:rFonts w:asciiTheme="minorHAnsi" w:eastAsiaTheme="minorEastAsia" w:hAnsiTheme="minorHAnsi" w:cstheme="minorBidi"/>
-                <w:i w:val="0"/>
-                <w:iCs w:val="0"/>
-                <w:noProof/>
-                <w:color w:val="auto"/>
-                <w:sz w:val="22"/>
-                <w:szCs w:val="22"/>
-              </w:rPr>
-              <w:tab/>
-            </w:r>
-            <w:r>
-              <w:rPr>
-                <w:rStyle w:val="Hyperlink"/>
-                <w:noProof/>
-              </w:rPr>
-              <w:t>Quality</w:t>
-            </w:r>
-            <w:r>
-              <w:rPr>
-                <w:noProof/>
-                <w:webHidden/>
-              </w:rPr>
-              <w:tab/>
-            </w:r>
-            <w:r>
-              <w:rPr>
-                <w:noProof/>
-                <w:webHidden/>
-              </w:rPr>
-              <w:fldChar w:fldCharType="begin"/>
-            </w:r>
-            <w:r>
-              <w:rPr>
-                <w:noProof/>
-                <w:webHidden/>
-              </w:rPr>
-              <w:instrText xml:space="preserve"> PAGEREF _Toc24387638 \h </w:instrText>
-            </w:r>
-            <w:r>
-              <w:rPr>
-                <w:noProof/>
-                <w:webHidden/>
-              </w:rPr>
-            </w:r>
-            <w:r>
-              <w:rPr>
-                <w:noProof/>
-                <w:webHidden/>
-              </w:rPr>
-              <w:fldChar w:fldCharType="separate"/>
-            </w:r>
-            <w:r>
-              <w:rPr>
-                <w:noProof/>
-                <w:webHidden/>
-              </w:rPr>
-              <w:t>6</w:t>
+              <w:t>5</w:t>
             </w:r>
             <w:r>
               <w:rPr>
@@ -3143,26 +2853,26 @@
           <w:color w:val="auto"/>
         </w:rPr>
       </w:pPr>
-      <w:bookmarkStart w:id="1" w:name="_Toc296227336"/>
-      <w:bookmarkStart w:id="2" w:name="_Toc301252445"/>
-      <w:bookmarkStart w:id="3" w:name="_Toc301745927"/>
-      <w:bookmarkStart w:id="4" w:name="_Toc301764541"/>
-      <w:bookmarkStart w:id="5" w:name="_Toc340380158"/>
-      <w:bookmarkStart w:id="6" w:name="_Toc342181372"/>
-      <w:bookmarkStart w:id="7" w:name="_Toc331683624"/>
-      <w:bookmarkStart w:id="8" w:name="_Toc284663488"/>
-      <w:bookmarkStart w:id="9" w:name="_Toc284664157"/>
-      <w:bookmarkStart w:id="10" w:name="_Toc284665799"/>
-      <w:bookmarkStart w:id="11" w:name="_Toc284727509"/>
-      <w:bookmarkStart w:id="12" w:name="_Toc284729807"/>
-      <w:bookmarkStart w:id="13" w:name="_Toc284735888"/>
-      <w:bookmarkStart w:id="14" w:name="_Toc284742381"/>
-      <w:bookmarkStart w:id="15" w:name="_Toc284742799"/>
-      <w:bookmarkStart w:id="16" w:name="_Toc284754718"/>
-      <w:bookmarkStart w:id="17" w:name="_Toc284852214"/>
-      <w:bookmarkStart w:id="18" w:name="_Toc285614679"/>
-      <w:bookmarkStart w:id="19" w:name="_Toc285614726"/>
-      <w:bookmarkStart w:id="20" w:name="_Toc24387610"/>
+      <w:bookmarkStart w:id="0" w:name="_Toc296227336"/>
+      <w:bookmarkStart w:id="1" w:name="_Toc301252445"/>
+      <w:bookmarkStart w:id="2" w:name="_Toc301745927"/>
+      <w:bookmarkStart w:id="3" w:name="_Toc301764541"/>
+      <w:bookmarkStart w:id="4" w:name="_Toc340380158"/>
+      <w:bookmarkStart w:id="5" w:name="_Toc342181372"/>
+      <w:bookmarkStart w:id="6" w:name="_Toc331683624"/>
+      <w:bookmarkStart w:id="7" w:name="_Toc284663488"/>
+      <w:bookmarkStart w:id="8" w:name="_Toc284664157"/>
+      <w:bookmarkStart w:id="9" w:name="_Toc284665799"/>
+      <w:bookmarkStart w:id="10" w:name="_Toc284727509"/>
+      <w:bookmarkStart w:id="11" w:name="_Toc284729807"/>
+      <w:bookmarkStart w:id="12" w:name="_Toc284735888"/>
+      <w:bookmarkStart w:id="13" w:name="_Toc284742381"/>
+      <w:bookmarkStart w:id="14" w:name="_Toc284742799"/>
+      <w:bookmarkStart w:id="15" w:name="_Toc284754718"/>
+      <w:bookmarkStart w:id="16" w:name="_Toc284852214"/>
+      <w:bookmarkStart w:id="17" w:name="_Toc285614679"/>
+      <w:bookmarkStart w:id="18" w:name="_Toc285614726"/>
+      <w:bookmarkStart w:id="19" w:name="_Toc24444931"/>
       <w:r>
         <w:rPr>
           <w:color w:val="auto"/>
@@ -3170,64 +2880,50 @@
         <w:lastRenderedPageBreak/>
         <w:t>Introduction</w:t>
       </w:r>
+      <w:bookmarkEnd w:id="0"/>
       <w:bookmarkEnd w:id="1"/>
       <w:bookmarkEnd w:id="2"/>
       <w:bookmarkEnd w:id="3"/>
       <w:bookmarkEnd w:id="4"/>
       <w:bookmarkEnd w:id="5"/>
       <w:bookmarkEnd w:id="6"/>
-      <w:bookmarkEnd w:id="7"/>
+      <w:bookmarkEnd w:id="19"/>
+    </w:p>
+    <w:p>
+      <w:pPr>
+        <w:pStyle w:val="Heading2"/>
+        <w:rPr>
+          <w:color w:val="auto"/>
+        </w:rPr>
+      </w:pPr>
+      <w:bookmarkStart w:id="20" w:name="_Toc331683625"/>
+      <w:bookmarkStart w:id="21" w:name="_Toc296227337"/>
+      <w:bookmarkStart w:id="22" w:name="_Toc301252446"/>
+      <w:bookmarkStart w:id="23" w:name="_Toc301745928"/>
+      <w:bookmarkStart w:id="24" w:name="_Toc301764542"/>
+      <w:bookmarkStart w:id="25" w:name="_Toc340380159"/>
+      <w:bookmarkStart w:id="26" w:name="_Toc342181373"/>
+      <w:bookmarkStart w:id="27" w:name="_Toc24444932"/>
+      <w:r>
+        <w:rPr>
+          <w:color w:val="auto"/>
+        </w:rPr>
+        <w:t>Software Purpose and Scope</w:t>
+      </w:r>
       <w:bookmarkEnd w:id="20"/>
-    </w:p>
-    <w:p>
-      <w:pPr>
-        <w:rPr>
-          <w:color w:val="auto"/>
-        </w:rPr>
-      </w:pPr>
-      <w:r>
-        <w:rPr>
-          <w:color w:val="auto"/>
-        </w:rPr>
-        <w:t xml:space="preserve">This document is intended to </w:t>
-      </w:r>
-      <w:r>
-        <w:rPr>
-          <w:color w:val="auto"/>
-        </w:rPr>
-        <w:t>define the software requirements for [</w:t>
-      </w:r>
-      <w:r>
-        <w:rPr>
-          <w:color w:val="auto"/>
-          <w:highlight w:val="yellow"/>
-        </w:rPr>
-        <w:t>GAME TITLE</w:t>
-      </w:r>
-      <w:r>
-        <w:rPr>
-          <w:color w:val="auto"/>
-        </w:rPr>
-        <w:t>]. It</w:t>
-      </w:r>
-      <w:r>
-        <w:rPr>
-          <w:color w:val="auto"/>
-        </w:rPr>
-        <w:t xml:space="preserve"> will outline the processes and procedures featured in [</w:t>
-      </w:r>
-      <w:r>
-        <w:rPr>
-          <w:color w:val="auto"/>
-          <w:highlight w:val="yellow"/>
-        </w:rPr>
-        <w:t>GAME TITLE</w:t>
-      </w:r>
-      <w:r>
-        <w:rPr>
-          <w:color w:val="auto"/>
-        </w:rPr>
-        <w:t>].</w:t>
+      <w:bookmarkEnd w:id="27"/>
+    </w:p>
+    <w:p>
+      <w:pPr>
+        <w:rPr>
+          <w:color w:val="auto"/>
+        </w:rPr>
+      </w:pPr>
+      <w:r>
+        <w:rPr>
+          <w:color w:val="auto"/>
+        </w:rPr>
+        <w:t>[GAME TITLE] is a 2D RPG developed in Java by four students at the University of Montana as a class assignment.</w:t>
       </w:r>
     </w:p>
     <w:p>
@@ -3237,99 +2933,85 @@
           <w:color w:val="auto"/>
         </w:rPr>
       </w:pPr>
-      <w:bookmarkStart w:id="21" w:name="_Toc331683625"/>
-      <w:bookmarkStart w:id="22" w:name="_Toc296227337"/>
-      <w:bookmarkStart w:id="23" w:name="_Toc301252446"/>
-      <w:bookmarkStart w:id="24" w:name="_Toc301745928"/>
-      <w:bookmarkStart w:id="25" w:name="_Toc301764542"/>
-      <w:bookmarkStart w:id="26" w:name="_Toc340380159"/>
-      <w:bookmarkStart w:id="27" w:name="_Toc342181373"/>
-      <w:bookmarkStart w:id="28" w:name="_Toc24387611"/>
-      <w:r>
-        <w:rPr>
-          <w:color w:val="auto"/>
-        </w:rPr>
-        <w:t>Software Purpose and Scope</w:t>
+      <w:bookmarkStart w:id="28" w:name="_Toc331683626"/>
+      <w:bookmarkStart w:id="29" w:name="_Toc24444933"/>
+      <w:r>
+        <w:rPr>
+          <w:color w:val="auto"/>
+        </w:rPr>
+        <w:t>Document</w:t>
+      </w:r>
+      <w:r>
+        <w:rPr>
+          <w:color w:val="auto"/>
+        </w:rPr>
+        <w:t xml:space="preserve"> Purpose</w:t>
       </w:r>
       <w:bookmarkEnd w:id="21"/>
-      <w:bookmarkEnd w:id="28"/>
-    </w:p>
-    <w:p>
-      <w:pPr>
-        <w:rPr>
-          <w:color w:val="auto"/>
-        </w:rPr>
-      </w:pPr>
-      <w:r>
-        <w:rPr>
-          <w:color w:val="auto"/>
-        </w:rPr>
-        <w:t>[GAME TITLE] is a 2D RPG developed in Java by four students at the University of Montana as a class assignment.</w:t>
-      </w:r>
-    </w:p>
-    <w:p>
-      <w:pPr>
-        <w:pStyle w:val="Heading2"/>
-        <w:rPr>
-          <w:color w:val="auto"/>
-        </w:rPr>
-      </w:pPr>
-      <w:bookmarkStart w:id="29" w:name="_Toc331683626"/>
-      <w:bookmarkStart w:id="30" w:name="_Toc24387612"/>
-      <w:r>
-        <w:rPr>
-          <w:color w:val="auto"/>
-        </w:rPr>
-        <w:t>Document</w:t>
-      </w:r>
-      <w:r>
-        <w:rPr>
-          <w:color w:val="auto"/>
-        </w:rPr>
-        <w:t xml:space="preserve"> Purpose</w:t>
-      </w:r>
       <w:bookmarkEnd w:id="22"/>
       <w:bookmarkEnd w:id="23"/>
       <w:bookmarkEnd w:id="24"/>
       <w:bookmarkEnd w:id="25"/>
       <w:bookmarkEnd w:id="26"/>
-      <w:bookmarkEnd w:id="27"/>
       <w:r>
         <w:rPr>
           <w:color w:val="auto"/>
         </w:rPr>
         <w:t xml:space="preserve"> and Contents</w:t>
       </w:r>
+      <w:bookmarkEnd w:id="28"/>
       <w:bookmarkEnd w:id="29"/>
-      <w:bookmarkEnd w:id="30"/>
-    </w:p>
-    <w:p>
-      <w:pPr>
-        <w:rPr>
-          <w:i/>
-          <w:color w:val="auto"/>
-        </w:rPr>
-      </w:pPr>
-      <w:r>
-        <w:rPr>
-          <w:i/>
-          <w:color w:val="auto"/>
-        </w:rPr>
-        <w:t>[This subsection should explain the purpose for writing an SRS for this project and describe the intended audience for the SRS.</w:t>
-      </w:r>
-      <w:r>
-        <w:rPr>
-          <w:i/>
-          <w:color w:val="auto"/>
-        </w:rPr>
-        <w:t xml:space="preserve"> This subsection should describe the information that will be presented in each of the subsections from §2 on.</w:t>
-      </w:r>
-      <w:r>
-        <w:rPr>
-          <w:i/>
-          <w:color w:val="auto"/>
-        </w:rPr>
-        <w:t>]</w:t>
+    </w:p>
+    <w:p>
+      <w:pPr>
+        <w:rPr>
+          <w:color w:val="auto"/>
+        </w:rPr>
+      </w:pPr>
+      <w:bookmarkStart w:id="30" w:name="_Toc296227339"/>
+      <w:bookmarkStart w:id="31" w:name="_Toc301252448"/>
+      <w:bookmarkStart w:id="32" w:name="_Toc301745930"/>
+      <w:bookmarkStart w:id="33" w:name="_Toc301764544"/>
+      <w:bookmarkStart w:id="34" w:name="_Toc340380161"/>
+      <w:bookmarkStart w:id="35" w:name="_Toc342181375"/>
+      <w:bookmarkStart w:id="36" w:name="_Toc331683627"/>
+      <w:r>
+        <w:rPr>
+          <w:color w:val="auto"/>
+        </w:rPr>
+        <w:t xml:space="preserve">This document is intended to </w:t>
+      </w:r>
+      <w:r>
+        <w:rPr>
+          <w:color w:val="auto"/>
+        </w:rPr>
+        <w:t>define the software requirements for [</w:t>
+      </w:r>
+      <w:r>
+        <w:rPr>
+          <w:color w:val="auto"/>
+          <w:highlight w:val="yellow"/>
+        </w:rPr>
+        <w:t>GAME TITLE</w:t>
+      </w:r>
+      <w:r>
+        <w:rPr>
+          <w:color w:val="auto"/>
+        </w:rPr>
+        <w:t>]. It will outline the processes and procedures featured in [</w:t>
+      </w:r>
+      <w:r>
+        <w:rPr>
+          <w:color w:val="auto"/>
+          <w:highlight w:val="yellow"/>
+        </w:rPr>
+        <w:t>GAME TITLE</w:t>
+      </w:r>
+      <w:r>
+        <w:rPr>
+          <w:color w:val="auto"/>
+        </w:rPr>
+        <w:t>].</w:t>
       </w:r>
     </w:p>
     <w:p>
@@ -3340,20 +3022,14 @@
           <w:color w:val="auto"/>
         </w:rPr>
       </w:pPr>
-      <w:bookmarkStart w:id="31" w:name="_Toc296227339"/>
-      <w:bookmarkStart w:id="32" w:name="_Toc301252448"/>
-      <w:bookmarkStart w:id="33" w:name="_Toc301745930"/>
-      <w:bookmarkStart w:id="34" w:name="_Toc301764544"/>
-      <w:bookmarkStart w:id="35" w:name="_Toc340380161"/>
-      <w:bookmarkStart w:id="36" w:name="_Toc342181375"/>
-      <w:bookmarkStart w:id="37" w:name="_Toc331683627"/>
-      <w:bookmarkStart w:id="38" w:name="_Toc24387613"/>
+      <w:bookmarkStart w:id="37" w:name="_Toc24444934"/>
       <w:r>
         <w:rPr>
           <w:color w:val="auto"/>
         </w:rPr>
         <w:t>Definitions, Acronyms, and Abbreviations</w:t>
       </w:r>
+      <w:bookmarkEnd w:id="30"/>
       <w:bookmarkEnd w:id="31"/>
       <w:bookmarkEnd w:id="32"/>
       <w:bookmarkEnd w:id="33"/>
@@ -3361,40 +3037,39 @@
       <w:bookmarkEnd w:id="35"/>
       <w:bookmarkEnd w:id="36"/>
       <w:bookmarkEnd w:id="37"/>
+    </w:p>
+    <w:p>
+      <w:pPr>
+        <w:rPr>
+          <w:color w:val="auto"/>
+        </w:rPr>
+      </w:pPr>
+      <w:r>
+        <w:rPr>
+          <w:color w:val="auto"/>
+        </w:rPr>
+        <w:t>This section provides definitions for terms and acronyms necessary to understand the function of the program.</w:t>
+      </w:r>
+    </w:p>
+    <w:p>
+      <w:pPr>
+        <w:pStyle w:val="Heading3"/>
+        <w:rPr>
+          <w:color w:val="auto"/>
+        </w:rPr>
+      </w:pPr>
+      <w:bookmarkStart w:id="38" w:name="_Toc296227340"/>
+      <w:bookmarkStart w:id="39" w:name="_Toc331683628"/>
+      <w:bookmarkStart w:id="40" w:name="_Toc24444935"/>
+      <w:r>
+        <w:rPr>
+          <w:color w:val="auto"/>
+        </w:rPr>
+        <w:t>Definitions</w:t>
+      </w:r>
       <w:bookmarkEnd w:id="38"/>
-    </w:p>
-    <w:p>
-      <w:pPr>
-        <w:rPr>
-          <w:color w:val="auto"/>
-        </w:rPr>
-      </w:pPr>
-      <w:r>
-        <w:rPr>
-          <w:color w:val="auto"/>
-        </w:rPr>
-        <w:t>This section provides definitions for terms and acronyms necessary to understand the function of the program.</w:t>
-      </w:r>
-    </w:p>
-    <w:p>
-      <w:pPr>
-        <w:pStyle w:val="Heading3"/>
-        <w:rPr>
-          <w:color w:val="auto"/>
-        </w:rPr>
-      </w:pPr>
-      <w:bookmarkStart w:id="39" w:name="_Toc296227340"/>
-      <w:bookmarkStart w:id="40" w:name="_Toc331683628"/>
-      <w:bookmarkStart w:id="41" w:name="_Toc24387614"/>
-      <w:r>
-        <w:rPr>
-          <w:color w:val="auto"/>
-        </w:rPr>
-        <w:t>Definitions</w:t>
-      </w:r>
       <w:bookmarkEnd w:id="39"/>
       <w:bookmarkEnd w:id="40"/>
-      <w:bookmarkEnd w:id="41"/>
     </w:p>
     <w:tbl>
       <w:tblPr>
@@ -3490,30 +3165,30 @@
           <w:color w:val="auto"/>
         </w:rPr>
       </w:pPr>
-      <w:bookmarkStart w:id="42" w:name="_Toc289744696"/>
-      <w:bookmarkStart w:id="43" w:name="_Toc290177099"/>
-      <w:bookmarkStart w:id="44" w:name="_Toc290177199"/>
-      <w:bookmarkStart w:id="45" w:name="_Toc296227341"/>
-      <w:bookmarkStart w:id="46" w:name="_Toc331683629"/>
-      <w:bookmarkStart w:id="47" w:name="_Toc24387615"/>
+      <w:bookmarkStart w:id="41" w:name="_Toc289744696"/>
+      <w:bookmarkStart w:id="42" w:name="_Toc290177099"/>
+      <w:bookmarkStart w:id="43" w:name="_Toc290177199"/>
+      <w:bookmarkStart w:id="44" w:name="_Toc296227341"/>
+      <w:bookmarkStart w:id="45" w:name="_Toc331683629"/>
+      <w:bookmarkStart w:id="46" w:name="_Toc24444936"/>
       <w:r>
         <w:rPr>
           <w:color w:val="auto"/>
         </w:rPr>
         <w:t>Acronyms</w:t>
       </w:r>
+      <w:bookmarkEnd w:id="41"/>
       <w:bookmarkEnd w:id="42"/>
       <w:bookmarkEnd w:id="43"/>
+      <w:r>
+        <w:rPr>
+          <w:color w:val="auto"/>
+        </w:rPr>
+        <w:t xml:space="preserve"> and Abbreviations</w:t>
+      </w:r>
       <w:bookmarkEnd w:id="44"/>
-      <w:r>
-        <w:rPr>
-          <w:color w:val="auto"/>
-        </w:rPr>
-        <w:t xml:space="preserve"> and Abbreviations</w:t>
-      </w:r>
       <w:bookmarkEnd w:id="45"/>
       <w:bookmarkEnd w:id="46"/>
-      <w:bookmarkEnd w:id="47"/>
     </w:p>
     <w:tbl>
       <w:tblPr>
@@ -3703,35 +3378,36 @@
           <w:color w:val="auto"/>
         </w:rPr>
       </w:pPr>
-      <w:bookmarkStart w:id="48" w:name="_Toc284663490"/>
-      <w:bookmarkStart w:id="49" w:name="_Toc284664159"/>
-      <w:bookmarkStart w:id="50" w:name="_Toc284665801"/>
-      <w:bookmarkStart w:id="51" w:name="_Toc284727511"/>
-      <w:bookmarkStart w:id="52" w:name="_Toc284729809"/>
-      <w:bookmarkStart w:id="53" w:name="_Toc284735890"/>
-      <w:bookmarkStart w:id="54" w:name="_Toc284742383"/>
-      <w:bookmarkStart w:id="55" w:name="_Toc284742801"/>
-      <w:bookmarkStart w:id="56" w:name="_Toc284754720"/>
-      <w:bookmarkStart w:id="57" w:name="_Toc284852216"/>
-      <w:bookmarkStart w:id="58" w:name="_Toc285614681"/>
-      <w:bookmarkStart w:id="59" w:name="_Toc285614728"/>
-      <w:bookmarkStart w:id="60" w:name="_Toc289744698"/>
-      <w:bookmarkStart w:id="61" w:name="_Toc290177101"/>
-      <w:bookmarkStart w:id="62" w:name="_Toc290177201"/>
-      <w:bookmarkStart w:id="63" w:name="_Toc296227342"/>
-      <w:bookmarkStart w:id="64" w:name="_Toc301252449"/>
-      <w:bookmarkStart w:id="65" w:name="_Toc301745931"/>
-      <w:bookmarkStart w:id="66" w:name="_Toc301764545"/>
-      <w:bookmarkStart w:id="67" w:name="_Toc340380162"/>
-      <w:bookmarkStart w:id="68" w:name="_Toc342181376"/>
-      <w:bookmarkStart w:id="69" w:name="_Toc331683631"/>
-      <w:bookmarkStart w:id="70" w:name="_Toc24387616"/>
+      <w:bookmarkStart w:id="47" w:name="_Toc284663490"/>
+      <w:bookmarkStart w:id="48" w:name="_Toc284664159"/>
+      <w:bookmarkStart w:id="49" w:name="_Toc284665801"/>
+      <w:bookmarkStart w:id="50" w:name="_Toc284727511"/>
+      <w:bookmarkStart w:id="51" w:name="_Toc284729809"/>
+      <w:bookmarkStart w:id="52" w:name="_Toc284735890"/>
+      <w:bookmarkStart w:id="53" w:name="_Toc284742383"/>
+      <w:bookmarkStart w:id="54" w:name="_Toc284742801"/>
+      <w:bookmarkStart w:id="55" w:name="_Toc284754720"/>
+      <w:bookmarkStart w:id="56" w:name="_Toc284852216"/>
+      <w:bookmarkStart w:id="57" w:name="_Toc285614681"/>
+      <w:bookmarkStart w:id="58" w:name="_Toc285614728"/>
+      <w:bookmarkStart w:id="59" w:name="_Toc289744698"/>
+      <w:bookmarkStart w:id="60" w:name="_Toc290177101"/>
+      <w:bookmarkStart w:id="61" w:name="_Toc290177201"/>
+      <w:bookmarkStart w:id="62" w:name="_Toc296227342"/>
+      <w:bookmarkStart w:id="63" w:name="_Toc301252449"/>
+      <w:bookmarkStart w:id="64" w:name="_Toc301745931"/>
+      <w:bookmarkStart w:id="65" w:name="_Toc301764545"/>
+      <w:bookmarkStart w:id="66" w:name="_Toc340380162"/>
+      <w:bookmarkStart w:id="67" w:name="_Toc342181376"/>
+      <w:bookmarkStart w:id="68" w:name="_Toc331683631"/>
+      <w:bookmarkStart w:id="69" w:name="_Toc24444937"/>
       <w:r>
         <w:rPr>
           <w:color w:val="auto"/>
         </w:rPr>
         <w:t>References</w:t>
       </w:r>
+      <w:bookmarkEnd w:id="47"/>
       <w:bookmarkEnd w:id="48"/>
       <w:bookmarkEnd w:id="49"/>
       <w:bookmarkEnd w:id="50"/>
@@ -3754,7 +3430,6 @@
       <w:bookmarkEnd w:id="67"/>
       <w:bookmarkEnd w:id="68"/>
       <w:bookmarkEnd w:id="69"/>
-      <w:bookmarkEnd w:id="70"/>
     </w:p>
     <w:p>
       <w:pPr>
@@ -3788,8 +3463,9 @@
           <w:color w:val="auto"/>
         </w:rPr>
       </w:pPr>
-      <w:bookmarkStart w:id="71" w:name="_Toc331683632"/>
-      <w:bookmarkStart w:id="72" w:name="_Toc24387617"/>
+      <w:bookmarkStart w:id="70" w:name="_Toc331683632"/>
+      <w:bookmarkStart w:id="71" w:name="_Toc24444938"/>
+      <w:bookmarkEnd w:id="7"/>
       <w:bookmarkEnd w:id="8"/>
       <w:bookmarkEnd w:id="9"/>
       <w:bookmarkEnd w:id="10"/>
@@ -3801,120 +3477,37 @@
       <w:bookmarkEnd w:id="16"/>
       <w:bookmarkEnd w:id="17"/>
       <w:bookmarkEnd w:id="18"/>
-      <w:bookmarkEnd w:id="19"/>
       <w:r>
         <w:rPr>
           <w:color w:val="auto"/>
         </w:rPr>
         <w:t>General Factors</w:t>
       </w:r>
+      <w:bookmarkEnd w:id="70"/>
       <w:bookmarkEnd w:id="71"/>
+    </w:p>
+    <w:p>
+      <w:pPr>
+        <w:pStyle w:val="Heading2"/>
+        <w:rPr>
+          <w:color w:val="auto"/>
+        </w:rPr>
+      </w:pPr>
+      <w:bookmarkStart w:id="72" w:name="_Toc296227345"/>
+      <w:bookmarkStart w:id="73" w:name="_Toc301252452"/>
+      <w:bookmarkStart w:id="74" w:name="_Toc301745934"/>
+      <w:bookmarkStart w:id="75" w:name="_Toc301764548"/>
+      <w:bookmarkStart w:id="76" w:name="_Toc340380165"/>
+      <w:bookmarkStart w:id="77" w:name="_Toc342181379"/>
+      <w:bookmarkStart w:id="78" w:name="_Toc331683633"/>
+      <w:bookmarkStart w:id="79" w:name="_Toc24444939"/>
+      <w:r>
+        <w:rPr>
+          <w:color w:val="auto"/>
+        </w:rPr>
+        <w:t>Product Perspective</w:t>
+      </w:r>
       <w:bookmarkEnd w:id="72"/>
-    </w:p>
-    <w:p>
-      <w:pPr>
-        <w:rPr>
-          <w:i/>
-          <w:color w:val="auto"/>
-        </w:rPr>
-      </w:pPr>
-      <w:r>
-        <w:rPr>
-          <w:i/>
-          <w:color w:val="auto"/>
-        </w:rPr>
-        <w:t>[</w:t>
-      </w:r>
-      <w:r>
-        <w:rPr>
-          <w:i/>
-          <w:color w:val="auto"/>
-        </w:rPr>
-        <w:t>The General Factors</w:t>
-      </w:r>
-      <w:r>
-        <w:rPr>
-          <w:i/>
-          <w:color w:val="auto"/>
-        </w:rPr>
-        <w:t xml:space="preserve"> section should describe the general factors that affect the product and its requirements.</w:t>
-      </w:r>
-      <w:r>
-        <w:rPr>
-          <w:i/>
-          <w:color w:val="auto"/>
-        </w:rPr>
-        <w:t xml:space="preserve"> Place any material here that is not specific to any of the sub-sections.</w:t>
-      </w:r>
-    </w:p>
-    <w:p>
-      <w:pPr>
-        <w:rPr>
-          <w:i/>
-          <w:color w:val="auto"/>
-        </w:rPr>
-      </w:pPr>
-    </w:p>
-    <w:p>
-      <w:pPr>
-        <w:rPr>
-          <w:i/>
-          <w:color w:val="auto"/>
-        </w:rPr>
-      </w:pPr>
-      <w:r>
-        <w:rPr>
-          <w:i/>
-          <w:color w:val="auto"/>
-        </w:rPr>
-        <w:lastRenderedPageBreak/>
-        <w:t xml:space="preserve">In this and each subsequent major section, briefly describe the purpose of this section from the </w:t>
-      </w:r>
-      <w:proofErr w:type="gramStart"/>
-      <w:r>
-        <w:rPr>
-          <w:i/>
-          <w:color w:val="auto"/>
-        </w:rPr>
-        <w:t>readers</w:t>
-      </w:r>
-      <w:proofErr w:type="gramEnd"/>
-      <w:r>
-        <w:rPr>
-          <w:i/>
-          <w:color w:val="auto"/>
-        </w:rPr>
-        <w:t xml:space="preserve"> perspective.</w:t>
-      </w:r>
-      <w:r>
-        <w:rPr>
-          <w:i/>
-          <w:color w:val="auto"/>
-        </w:rPr>
-        <w:t>]</w:t>
-      </w:r>
-    </w:p>
-    <w:p>
-      <w:pPr>
-        <w:pStyle w:val="Heading2"/>
-        <w:rPr>
-          <w:color w:val="auto"/>
-        </w:rPr>
-      </w:pPr>
-      <w:bookmarkStart w:id="73" w:name="_Toc296227345"/>
-      <w:bookmarkStart w:id="74" w:name="_Toc301252452"/>
-      <w:bookmarkStart w:id="75" w:name="_Toc301745934"/>
-      <w:bookmarkStart w:id="76" w:name="_Toc301764548"/>
-      <w:bookmarkStart w:id="77" w:name="_Toc340380165"/>
-      <w:bookmarkStart w:id="78" w:name="_Toc342181379"/>
-      <w:bookmarkStart w:id="79" w:name="_Toc331683633"/>
-      <w:bookmarkStart w:id="80" w:name="_Toc24387618"/>
-      <w:r>
-        <w:rPr>
-          <w:color w:val="auto"/>
-        </w:rPr>
-        <w:t>Product Perspective</w:t>
-      </w:r>
       <w:bookmarkEnd w:id="73"/>
       <w:bookmarkEnd w:id="74"/>
       <w:bookmarkEnd w:id="75"/>
@@ -3922,88 +3515,112 @@
       <w:bookmarkEnd w:id="77"/>
       <w:bookmarkEnd w:id="78"/>
       <w:bookmarkEnd w:id="79"/>
+    </w:p>
+    <w:p>
+      <w:pPr>
+        <w:rPr>
+          <w:color w:val="auto"/>
+        </w:rPr>
+      </w:pPr>
+      <w:r>
+        <w:rPr>
+          <w:color w:val="auto"/>
+        </w:rPr>
+        <w:t>The program is a stand-alone game.</w:t>
+      </w:r>
+      <w:r>
+        <w:rPr>
+          <w:color w:val="auto"/>
+        </w:rPr>
+        <w:t xml:space="preserve"> The only software required to run it is an installation of Java and the files for the </w:t>
+      </w:r>
+      <w:r>
+        <w:rPr>
+          <w:color w:val="auto"/>
+        </w:rPr>
+        <w:t>game</w:t>
+      </w:r>
+      <w:r>
+        <w:rPr>
+          <w:color w:val="auto"/>
+        </w:rPr>
+        <w:t xml:space="preserve"> itself.</w:t>
+      </w:r>
+    </w:p>
+    <w:p>
+      <w:pPr>
+        <w:pStyle w:val="Heading2"/>
+        <w:rPr>
+          <w:color w:val="auto"/>
+        </w:rPr>
+      </w:pPr>
+      <w:bookmarkStart w:id="80" w:name="_Toc296227346"/>
+      <w:bookmarkStart w:id="81" w:name="_Toc301252453"/>
+      <w:bookmarkStart w:id="82" w:name="_Toc301745935"/>
+      <w:bookmarkStart w:id="83" w:name="_Toc301764549"/>
+      <w:bookmarkStart w:id="84" w:name="_Toc340380166"/>
+      <w:bookmarkStart w:id="85" w:name="_Toc342181380"/>
+      <w:bookmarkStart w:id="86" w:name="_Toc331683634"/>
+      <w:bookmarkStart w:id="87" w:name="_Toc24444940"/>
+      <w:r>
+        <w:rPr>
+          <w:color w:val="auto"/>
+        </w:rPr>
+        <w:t>Product Function</w:t>
+      </w:r>
       <w:bookmarkEnd w:id="80"/>
-    </w:p>
-    <w:p>
-      <w:pPr>
-        <w:rPr>
-          <w:color w:val="auto"/>
-        </w:rPr>
-      </w:pPr>
-      <w:r>
-        <w:rPr>
-          <w:color w:val="auto"/>
-        </w:rPr>
-        <w:t>The program is a stand-alone game.</w:t>
-      </w:r>
-      <w:r>
-        <w:rPr>
-          <w:color w:val="auto"/>
-        </w:rPr>
-        <w:t xml:space="preserve"> The only software required to run it is an installation of Java and the files for the </w:t>
-      </w:r>
-      <w:r>
-        <w:rPr>
-          <w:color w:val="auto"/>
-        </w:rPr>
-        <w:t>game</w:t>
-      </w:r>
-      <w:r>
-        <w:rPr>
-          <w:color w:val="auto"/>
-        </w:rPr>
-        <w:t xml:space="preserve"> itself.</w:t>
-      </w:r>
-    </w:p>
-    <w:p>
-      <w:pPr>
-        <w:pStyle w:val="Heading2"/>
-        <w:rPr>
-          <w:color w:val="auto"/>
-        </w:rPr>
-      </w:pPr>
-      <w:bookmarkStart w:id="81" w:name="_Toc296227346"/>
-      <w:bookmarkStart w:id="82" w:name="_Toc301252453"/>
-      <w:bookmarkStart w:id="83" w:name="_Toc301745935"/>
-      <w:bookmarkStart w:id="84" w:name="_Toc301764549"/>
-      <w:bookmarkStart w:id="85" w:name="_Toc340380166"/>
-      <w:bookmarkStart w:id="86" w:name="_Toc342181380"/>
-      <w:bookmarkStart w:id="87" w:name="_Toc331683634"/>
-      <w:bookmarkStart w:id="88" w:name="_Toc24387619"/>
-      <w:r>
-        <w:rPr>
-          <w:color w:val="auto"/>
-        </w:rPr>
-        <w:t>Product Function</w:t>
-      </w:r>
       <w:bookmarkEnd w:id="81"/>
       <w:bookmarkEnd w:id="82"/>
       <w:bookmarkEnd w:id="83"/>
       <w:bookmarkEnd w:id="84"/>
       <w:bookmarkEnd w:id="85"/>
+      <w:r>
+        <w:rPr>
+          <w:color w:val="auto"/>
+        </w:rPr>
+        <w:t>s</w:t>
+      </w:r>
       <w:bookmarkEnd w:id="86"/>
-      <w:r>
-        <w:rPr>
-          <w:color w:val="auto"/>
-        </w:rPr>
-        <w:t>s</w:t>
-      </w:r>
       <w:bookmarkEnd w:id="87"/>
+    </w:p>
+    <w:p>
+      <w:pPr>
+        <w:rPr>
+          <w:color w:val="auto"/>
+        </w:rPr>
+      </w:pPr>
+      <w:r>
+        <w:rPr>
+          <w:color w:val="auto"/>
+        </w:rPr>
+        <w:t xml:space="preserve">The program should be able to utilize an interactive view that passes arguments to a controller that handles a variety of player, enemy, and item classes that all interact in </w:t>
+      </w:r>
+      <w:r>
+        <w:rPr>
+          <w:color w:val="auto"/>
+        </w:rPr>
+        <w:lastRenderedPageBreak/>
+        <w:t xml:space="preserve">either a friendly or hostile way. The controller then passes this updated data to the model, which will populate the application view with the images of the interactive player, </w:t>
+      </w:r>
+      <w:r>
+        <w:rPr>
+          <w:color w:val="auto"/>
+        </w:rPr>
+        <w:t>NPCs</w:t>
+      </w:r>
+      <w:r>
+        <w:rPr>
+          <w:color w:val="auto"/>
+        </w:rPr>
+        <w:t>, and items. This updated model view is then returned to the view of the u</w:t>
+      </w:r>
+      <w:bookmarkStart w:id="88" w:name="_GoBack"/>
       <w:bookmarkEnd w:id="88"/>
-    </w:p>
-    <w:p>
-      <w:pPr>
-        <w:rPr>
-          <w:i/>
-          <w:color w:val="auto"/>
-        </w:rPr>
-      </w:pPr>
-      <w:r>
-        <w:rPr>
-          <w:i/>
-          <w:color w:val="auto"/>
-        </w:rPr>
-        <w:t>[This subsection should provide a summary of the functions to be performed by the software produced as a result of this SRS.  Functions listed in this subsection should be organized in a way that will make it understandable to the intended audience of the SRS.  (Note: this subsection is an overview, details of the specific requirements will be contained in section 4.)]</w:t>
+      <w:r>
+        <w:rPr>
+          <w:color w:val="auto"/>
+        </w:rPr>
+        <w:t>ser, which completes the interactive cycle.</w:t>
       </w:r>
     </w:p>
     <w:p>
@@ -4014,7 +3631,7 @@
         </w:rPr>
       </w:pPr>
       <w:bookmarkStart w:id="89" w:name="_Toc331683635"/>
-      <w:bookmarkStart w:id="90" w:name="_Toc24387620"/>
+      <w:bookmarkStart w:id="90" w:name="_Toc24444941"/>
       <w:r>
         <w:rPr>
           <w:color w:val="auto"/>
@@ -4052,7 +3669,7 @@
       <w:bookmarkStart w:id="95" w:name="_Toc340380167"/>
       <w:bookmarkStart w:id="96" w:name="_Toc342181381"/>
       <w:bookmarkStart w:id="97" w:name="_Toc331683636"/>
-      <w:bookmarkStart w:id="98" w:name="_Toc24387621"/>
+      <w:bookmarkStart w:id="98" w:name="_Toc24444942"/>
       <w:r>
         <w:rPr>
           <w:color w:val="auto"/>
@@ -4095,13 +3712,19 @@
       <w:bookmarkStart w:id="103" w:name="_Toc340380169"/>
       <w:bookmarkStart w:id="104" w:name="_Toc342181383"/>
       <w:bookmarkStart w:id="105" w:name="_Toc331683637"/>
-      <w:bookmarkStart w:id="106" w:name="_Toc24387622"/>
+      <w:bookmarkStart w:id="106" w:name="_Toc24444943"/>
       <w:r>
         <w:rPr>
           <w:color w:val="auto"/>
         </w:rPr>
         <w:t>Dependencies</w:t>
       </w:r>
+      <w:bookmarkStart w:id="107" w:name="_Toc296227350"/>
+      <w:bookmarkStart w:id="108" w:name="_Toc301252457"/>
+      <w:bookmarkStart w:id="109" w:name="_Toc301745939"/>
+      <w:bookmarkStart w:id="110" w:name="_Toc301764553"/>
+      <w:bookmarkStart w:id="111" w:name="_Toc340380170"/>
+      <w:bookmarkStart w:id="112" w:name="_Toc342181384"/>
       <w:bookmarkEnd w:id="99"/>
       <w:bookmarkEnd w:id="100"/>
       <w:bookmarkEnd w:id="101"/>
@@ -4114,107 +3737,15 @@
     <w:p>
       <w:pPr>
         <w:rPr>
-          <w:i/>
-          <w:color w:val="auto"/>
-        </w:rPr>
-      </w:pPr>
-      <w:r>
-        <w:rPr>
-          <w:i/>
-          <w:color w:val="auto"/>
-        </w:rPr>
-        <w:t xml:space="preserve">[This subsection should list all </w:t>
-      </w:r>
-      <w:r>
-        <w:rPr>
-          <w:i/>
-          <w:color w:val="auto"/>
-        </w:rPr>
-        <w:t>external system</w:t>
-      </w:r>
-      <w:r>
-        <w:rPr>
-          <w:i/>
-          <w:color w:val="auto"/>
-        </w:rPr>
-        <w:t xml:space="preserve"> dependencies </w:t>
-      </w:r>
-      <w:r>
-        <w:rPr>
-          <w:i/>
-          <w:color w:val="auto"/>
-        </w:rPr>
-        <w:t>on which</w:t>
-      </w:r>
-      <w:r>
-        <w:rPr>
-          <w:i/>
-          <w:color w:val="auto"/>
-        </w:rPr>
-        <w:t xml:space="preserve"> the software resulting from the SRS</w:t>
-      </w:r>
-      <w:r>
-        <w:rPr>
-          <w:i/>
-          <w:color w:val="auto"/>
-        </w:rPr>
-        <w:t xml:space="preserve"> will depend</w:t>
-      </w:r>
-      <w:r>
-        <w:rPr>
-          <w:i/>
-          <w:color w:val="auto"/>
-        </w:rPr>
-        <w:t xml:space="preserve">.  This subsection should be the source for recognizing the impact of any changes to </w:t>
-      </w:r>
-      <w:r>
-        <w:rPr>
-          <w:i/>
-          <w:color w:val="auto"/>
-        </w:rPr>
-        <w:t>systems</w:t>
-      </w:r>
-      <w:r>
-        <w:rPr>
-          <w:i/>
-          <w:color w:val="auto"/>
-        </w:rPr>
-        <w:t xml:space="preserve"> on the SRS and resulting software</w:t>
-      </w:r>
-      <w:r>
-        <w:rPr>
-          <w:i/>
-          <w:color w:val="auto"/>
-        </w:rPr>
-        <w:t xml:space="preserve"> depends</w:t>
-      </w:r>
-      <w:r>
-        <w:rPr>
-          <w:i/>
-          <w:color w:val="auto"/>
-        </w:rPr>
-        <w:t xml:space="preserve">.  This section can highlight unresolved requirement issues </w:t>
-      </w:r>
-      <w:r>
-        <w:rPr>
-          <w:i/>
-          <w:color w:val="auto"/>
-        </w:rPr>
-        <w:t>that</w:t>
-      </w:r>
-      <w:r>
-        <w:rPr>
-          <w:i/>
-          <w:color w:val="auto"/>
-        </w:rPr>
-        <w:t xml:space="preserve"> should be recorded on the Project Manager’s Open Issues List.]</w:t>
-      </w:r>
-      <w:bookmarkStart w:id="107" w:name="_Toc296227350"/>
-      <w:bookmarkStart w:id="108" w:name="_Toc301252457"/>
-      <w:bookmarkStart w:id="109" w:name="_Toc301745939"/>
-      <w:bookmarkStart w:id="110" w:name="_Toc301764553"/>
-      <w:bookmarkStart w:id="111" w:name="_Toc340380170"/>
-      <w:bookmarkStart w:id="112" w:name="_Toc342181384"/>
+          <w:color w:val="auto"/>
+        </w:rPr>
+      </w:pPr>
+      <w:r>
+        <w:rPr>
+          <w:color w:val="auto"/>
+        </w:rPr>
+        <w:t>No current dependencies for this program.</w:t>
+      </w:r>
     </w:p>
     <w:p>
       <w:pPr>
@@ -4224,7 +3755,7 @@
         </w:rPr>
       </w:pPr>
       <w:bookmarkStart w:id="113" w:name="_Toc331683640"/>
-      <w:bookmarkStart w:id="114" w:name="_Toc24387623"/>
+      <w:bookmarkStart w:id="114" w:name="_Toc24444944"/>
       <w:r>
         <w:rPr>
           <w:color w:val="auto"/>
@@ -4254,68 +3785,16 @@
     </w:p>
     <w:p>
       <w:pPr>
-        <w:rPr>
-          <w:i/>
-          <w:color w:val="auto"/>
-        </w:rPr>
-      </w:pPr>
-      <w:r>
-        <w:rPr>
-          <w:i/>
-          <w:color w:val="auto"/>
-        </w:rPr>
-        <w:t>[</w:t>
-      </w:r>
-      <w:r>
-        <w:rPr>
-          <w:i/>
-          <w:color w:val="auto"/>
-        </w:rPr>
-        <w:t xml:space="preserve">This is an optional section that is used when providing the user with information that could be helpful in understanding the specific requirements in the next section. </w:t>
-      </w:r>
-    </w:p>
-    <w:p>
-      <w:pPr>
         <w:jc w:val="both"/>
         <w:rPr>
-          <w:i/>
-          <w:color w:val="auto"/>
-        </w:rPr>
-      </w:pPr>
-      <w:r>
-        <w:rPr>
-          <w:i/>
-          <w:color w:val="auto"/>
-        </w:rPr>
-        <w:t>If</w:t>
-      </w:r>
-      <w:r>
-        <w:rPr>
-          <w:i/>
-          <w:color w:val="auto"/>
-        </w:rPr>
-        <w:t xml:space="preserve"> this section is used, care must be taken that the </w:t>
-      </w:r>
-      <w:r>
-        <w:rPr>
-          <w:i/>
-          <w:color w:val="auto"/>
-        </w:rPr>
-        <w:t>general descriptions given here are</w:t>
-      </w:r>
-      <w:r>
-        <w:rPr>
-          <w:i/>
-          <w:color w:val="auto"/>
-        </w:rPr>
-        <w:t xml:space="preserve"> not presented as requirements.</w:t>
-      </w:r>
-      <w:r>
-        <w:rPr>
-          <w:i/>
-          <w:color w:val="auto"/>
-        </w:rPr>
-        <w:t>]</w:t>
+          <w:color w:val="auto"/>
+        </w:rPr>
+      </w:pPr>
+      <w:r>
+        <w:rPr>
+          <w:color w:val="auto"/>
+        </w:rPr>
+        <w:t>The user interacts with program using keyboard and mouse input.</w:t>
       </w:r>
     </w:p>
     <w:p>
@@ -4327,7 +3806,7 @@
         </w:rPr>
       </w:pPr>
       <w:bookmarkStart w:id="115" w:name="_Toc331683641"/>
-      <w:bookmarkStart w:id="116" w:name="_Toc24387624"/>
+      <w:bookmarkStart w:id="116" w:name="_Toc24444945"/>
       <w:r>
         <w:rPr>
           <w:color w:val="auto"/>
@@ -4336,163 +3815,6 @@
       </w:r>
       <w:bookmarkEnd w:id="115"/>
       <w:bookmarkEnd w:id="116"/>
-    </w:p>
-    <w:p>
-      <w:pPr>
-        <w:rPr>
-          <w:i/>
-          <w:color w:val="auto"/>
-        </w:rPr>
-      </w:pPr>
-      <w:r>
-        <w:rPr>
-          <w:i/>
-          <w:color w:val="auto"/>
-        </w:rPr>
-        <w:t>[</w:t>
-      </w:r>
-      <w:r>
-        <w:rPr>
-          <w:i/>
-          <w:color w:val="auto"/>
-        </w:rPr>
-        <w:t>The Specific Requirements</w:t>
-      </w:r>
-      <w:r>
-        <w:rPr>
-          <w:i/>
-          <w:color w:val="auto"/>
-        </w:rPr>
-        <w:t xml:space="preserve"> section should contain </w:t>
-      </w:r>
-      <w:r>
-        <w:rPr>
-          <w:i/>
-          <w:color w:val="auto"/>
-          <w:u w:val="single"/>
-        </w:rPr>
-        <w:t>all</w:t>
-      </w:r>
-      <w:r>
-        <w:rPr>
-          <w:i/>
-          <w:color w:val="auto"/>
-        </w:rPr>
-        <w:t xml:space="preserve"> </w:t>
-      </w:r>
-      <w:r>
-        <w:rPr>
-          <w:i/>
-          <w:color w:val="auto"/>
-        </w:rPr>
-        <w:t>the requirements for the subject software</w:t>
-      </w:r>
-      <w:r>
-        <w:rPr>
-          <w:i/>
-          <w:color w:val="auto"/>
-        </w:rPr>
-        <w:t>.  The details within this section should be defined as individual, specific requirements</w:t>
-      </w:r>
-      <w:r>
-        <w:rPr>
-          <w:i/>
-          <w:color w:val="auto"/>
-        </w:rPr>
-        <w:t>.</w:t>
-      </w:r>
-      <w:r>
-        <w:rPr>
-          <w:i/>
-          <w:color w:val="auto"/>
-        </w:rPr>
-        <w:t xml:space="preserve">  Each specific requirement should be stated such that its achievem</w:t>
-      </w:r>
-      <w:r>
-        <w:rPr>
-          <w:i/>
-          <w:color w:val="auto"/>
-        </w:rPr>
-        <w:t xml:space="preserve">ent can be objectively verified </w:t>
-      </w:r>
-      <w:r>
-        <w:rPr>
-          <w:i/>
-          <w:color w:val="auto"/>
-        </w:rPr>
-        <w:t>by observation</w:t>
-      </w:r>
-      <w:r>
-        <w:rPr>
-          <w:i/>
-          <w:color w:val="auto"/>
-        </w:rPr>
-        <w:t>, inspection,</w:t>
-      </w:r>
-      <w:r>
-        <w:rPr>
-          <w:i/>
-          <w:color w:val="auto"/>
-        </w:rPr>
-        <w:t xml:space="preserve"> usability testing, functional</w:t>
-      </w:r>
-      <w:r>
-        <w:rPr>
-          <w:i/>
-          <w:color w:val="auto"/>
-        </w:rPr>
-        <w:t xml:space="preserve"> testing, </w:t>
-      </w:r>
-      <w:r>
-        <w:rPr>
-          <w:i/>
-          <w:color w:val="auto"/>
-        </w:rPr>
-        <w:lastRenderedPageBreak/>
-        <w:t>analysis, or a combination of these</w:t>
-      </w:r>
-      <w:r>
-        <w:rPr>
-          <w:i/>
-          <w:color w:val="auto"/>
-        </w:rPr>
-        <w:t>.</w:t>
-      </w:r>
-      <w:r>
-        <w:rPr>
-          <w:i/>
-          <w:color w:val="auto"/>
-        </w:rPr>
-        <w:t xml:space="preserve"> The method verification must be described.</w:t>
-      </w:r>
-      <w:r>
-        <w:rPr>
-          <w:i/>
-          <w:color w:val="auto"/>
-        </w:rPr>
-        <w:t xml:space="preserve">  Each requirement should </w:t>
-      </w:r>
-      <w:r>
-        <w:rPr>
-          <w:i/>
-          <w:color w:val="auto"/>
-        </w:rPr>
-        <w:t>be clearly identified</w:t>
-      </w:r>
-      <w:r>
-        <w:rPr>
-          <w:i/>
-          <w:color w:val="auto"/>
-        </w:rPr>
-        <w:t xml:space="preserve"> for tracking.</w:t>
-      </w:r>
-      <w:r>
-        <w:rPr>
-          <w:i/>
-          <w:color w:val="auto"/>
-        </w:rPr>
-        <w:t>]</w:t>
-      </w:r>
     </w:p>
     <w:p>
       <w:pPr>
@@ -4508,7 +3830,7 @@
       <w:bookmarkStart w:id="121" w:name="_Toc340380171"/>
       <w:bookmarkStart w:id="122" w:name="_Toc342181385"/>
       <w:bookmarkStart w:id="123" w:name="_Toc331683642"/>
-      <w:bookmarkStart w:id="124" w:name="_Toc24387625"/>
+      <w:bookmarkStart w:id="124" w:name="_Toc24444946"/>
       <w:r>
         <w:rPr>
           <w:color w:val="auto"/>
@@ -4528,7 +3850,7 @@
       <w:pPr>
         <w:pStyle w:val="Heading3"/>
       </w:pPr>
-      <w:bookmarkStart w:id="125" w:name="_Toc24387626"/>
+      <w:bookmarkStart w:id="125" w:name="_Toc24444947"/>
       <w:r>
         <w:t>Movement</w:t>
       </w:r>
@@ -4552,7 +3874,7 @@
       <w:pPr>
         <w:pStyle w:val="Heading3"/>
       </w:pPr>
-      <w:bookmarkStart w:id="126" w:name="_Toc24387627"/>
+      <w:bookmarkStart w:id="126" w:name="_Toc24444948"/>
       <w:r>
         <w:t>Boundary Detection</w:t>
       </w:r>
@@ -4573,7 +3895,7 @@
       <w:pPr>
         <w:pStyle w:val="Heading3"/>
       </w:pPr>
-      <w:bookmarkStart w:id="127" w:name="_Toc24387628"/>
+      <w:bookmarkStart w:id="127" w:name="_Toc24444949"/>
       <w:r>
         <w:t>Actions</w:t>
       </w:r>
@@ -4640,6 +3962,7 @@
         <w:rPr>
           <w:color w:val="auto"/>
         </w:rPr>
+        <w:lastRenderedPageBreak/>
         <w:t>Pressing the ‘I’ button will open the player’s Inventory Menu. The arrow keys will be used to navigate the Inventory Menu.</w:t>
       </w:r>
       <w:r>
@@ -4653,7 +3976,7 @@
       <w:pPr>
         <w:pStyle w:val="Heading3"/>
       </w:pPr>
-      <w:bookmarkStart w:id="128" w:name="_Toc24387629"/>
+      <w:bookmarkStart w:id="128" w:name="_Toc24444950"/>
       <w:r>
         <w:t>Display</w:t>
       </w:r>
@@ -4703,7 +4026,7 @@
         </w:rPr>
       </w:pPr>
       <w:bookmarkStart w:id="129" w:name="_Toc331683643"/>
-      <w:bookmarkStart w:id="130" w:name="_Toc24387630"/>
+      <w:bookmarkStart w:id="130" w:name="_Toc24444951"/>
       <w:r>
         <w:rPr>
           <w:color w:val="auto"/>
@@ -4715,42 +4038,13 @@
     </w:p>
     <w:p>
       <w:pPr>
-        <w:rPr>
-          <w:i/>
-          <w:color w:val="auto"/>
-        </w:rPr>
-      </w:pPr>
-      <w:r>
-        <w:rPr>
-          <w:i/>
-          <w:color w:val="auto"/>
-        </w:rPr>
-        <w:t>[This subsection should specify both the static and dynamic numerical requirements placed on the software or human interaction with the software.</w:t>
-      </w:r>
-      <w:r>
-        <w:rPr>
-          <w:i/>
-          <w:color w:val="auto"/>
-        </w:rPr>
-        <w:t xml:space="preserve"> All the identifiers for requirements in this section should begin with the two letter abbreviation shown below</w:t>
-      </w:r>
-      <w:r>
-        <w:rPr>
-          <w:i/>
-          <w:color w:val="auto"/>
-        </w:rPr>
-        <w:t>]</w:t>
-      </w:r>
-    </w:p>
-    <w:p>
-      <w:pPr>
         <w:pStyle w:val="Heading3"/>
         <w:rPr>
           <w:color w:val="auto"/>
         </w:rPr>
       </w:pPr>
       <w:bookmarkStart w:id="131" w:name="_Toc331683644"/>
-      <w:bookmarkStart w:id="132" w:name="_Toc24387631"/>
+      <w:bookmarkStart w:id="132" w:name="_Toc24444952"/>
       <w:r>
         <w:rPr>
           <w:color w:val="auto"/>
@@ -4793,7 +4087,7 @@
         </w:rPr>
       </w:pPr>
       <w:bookmarkStart w:id="133" w:name="_Toc331683646"/>
-      <w:bookmarkStart w:id="134" w:name="_Toc24387632"/>
+      <w:bookmarkStart w:id="134" w:name="_Toc24444953"/>
       <w:r>
         <w:rPr>
           <w:color w:val="auto"/>
@@ -4814,12 +4108,19 @@
         <w:rPr>
           <w:color w:val="auto"/>
         </w:rPr>
-        <w:lastRenderedPageBreak/>
         <w:t>Hardware</w:t>
       </w:r>
     </w:p>
     <w:p>
       <w:pPr>
+        <w:ind w:firstLine="360"/>
+      </w:pPr>
+      <w:r>
+        <w:t xml:space="preserve">Keyboard, mouse, screen. </w:t>
+      </w:r>
+    </w:p>
+    <w:p>
+      <w:pPr>
         <w:pStyle w:val="Heading4"/>
         <w:rPr>
           <w:color w:val="auto"/>
@@ -4834,16 +4135,10 @@
     </w:p>
     <w:p>
       <w:pPr>
-        <w:pStyle w:val="Heading4"/>
-        <w:rPr>
-          <w:color w:val="auto"/>
-        </w:rPr>
-      </w:pPr>
-      <w:r>
-        <w:rPr>
-          <w:color w:val="auto"/>
-        </w:rPr>
-        <w:t>Communications</w:t>
+        <w:ind w:firstLine="360"/>
+      </w:pPr>
+      <w:r>
+        <w:t>Java 1.8</w:t>
       </w:r>
     </w:p>
     <w:p>
@@ -4853,55 +4148,95 @@
           <w:color w:val="auto"/>
         </w:rPr>
       </w:pPr>
-      <w:bookmarkStart w:id="135" w:name="_Toc331683648"/>
-      <w:bookmarkStart w:id="136" w:name="_Toc24387633"/>
-      <w:r>
-        <w:rPr>
-          <w:color w:val="auto"/>
-        </w:rPr>
-        <w:t>Development Environment</w:t>
+      <w:bookmarkStart w:id="135" w:name="_Toc331683650"/>
+      <w:bookmarkStart w:id="136" w:name="_Toc24444954"/>
+      <w:r>
+        <w:rPr>
+          <w:color w:val="auto"/>
+        </w:rPr>
+        <w:t>Delivery</w:t>
+      </w:r>
+      <w:r>
+        <w:rPr>
+          <w:color w:val="auto"/>
+        </w:rPr>
+        <w:t xml:space="preserve"> Environment</w:t>
       </w:r>
       <w:bookmarkEnd w:id="135"/>
       <w:bookmarkEnd w:id="136"/>
     </w:p>
     <w:p>
       <w:pPr>
+        <w:pStyle w:val="Heading4"/>
+        <w:keepNext/>
+        <w:rPr>
+          <w:color w:val="auto"/>
+        </w:rPr>
+      </w:pPr>
+      <w:r>
+        <w:rPr>
+          <w:color w:val="auto"/>
+        </w:rPr>
+        <w:t>Site</w:t>
+      </w:r>
+    </w:p>
+    <w:p>
+      <w:pPr>
+        <w:ind w:left="360"/>
+        <w:rPr>
+          <w:color w:val="auto"/>
+        </w:rPr>
+      </w:pPr>
+      <w:r>
+        <w:rPr>
+          <w:color w:val="auto"/>
+        </w:rPr>
+        <w:t>Th</w:t>
+      </w:r>
+      <w:r>
+        <w:rPr>
+          <w:color w:val="auto"/>
+        </w:rPr>
+        <w:t>e program must be able to read from and write to storage.</w:t>
+      </w:r>
+    </w:p>
+    <w:p>
+      <w:pPr>
         <w:pStyle w:val="Heading3"/>
         <w:rPr>
           <w:color w:val="auto"/>
         </w:rPr>
       </w:pPr>
-      <w:bookmarkStart w:id="137" w:name="_Toc331683649"/>
-      <w:bookmarkStart w:id="138" w:name="_Toc24387634"/>
-      <w:r>
-        <w:rPr>
-          <w:color w:val="auto"/>
-        </w:rPr>
-        <w:t>Standards</w:t>
+      <w:bookmarkStart w:id="137" w:name="_Toc331683651"/>
+      <w:bookmarkStart w:id="138" w:name="_Toc24444955"/>
+      <w:r>
+        <w:rPr>
+          <w:color w:val="auto"/>
+        </w:rPr>
+        <w:t>Performance</w:t>
       </w:r>
       <w:bookmarkEnd w:id="137"/>
       <w:bookmarkEnd w:id="138"/>
     </w:p>
     <w:p>
+      <w:r>
+        <w:t>The game must run at a minimum 24 FPS. Ideally, the game will run at 60 FPS.</w:t>
+      </w:r>
+    </w:p>
+    <w:p>
       <w:pPr>
         <w:pStyle w:val="Heading3"/>
         <w:rPr>
           <w:color w:val="auto"/>
         </w:rPr>
       </w:pPr>
-      <w:bookmarkStart w:id="139" w:name="_Toc331683650"/>
-      <w:bookmarkStart w:id="140" w:name="_Toc24387635"/>
-      <w:r>
-        <w:rPr>
-          <w:color w:val="auto"/>
-        </w:rPr>
-        <w:t>Delivery</w:t>
-      </w:r>
-      <w:r>
-        <w:rPr>
-          <w:color w:val="auto"/>
-        </w:rPr>
-        <w:t xml:space="preserve"> Environment</w:t>
+      <w:bookmarkStart w:id="139" w:name="_Toc331683654"/>
+      <w:bookmarkStart w:id="140" w:name="_Toc24444956"/>
+      <w:r>
+        <w:rPr>
+          <w:color w:val="auto"/>
+        </w:rPr>
+        <w:t>Quality</w:t>
       </w:r>
       <w:bookmarkEnd w:id="139"/>
       <w:bookmarkEnd w:id="140"/>
@@ -4909,36 +4244,23 @@
     <w:p>
       <w:pPr>
         <w:pStyle w:val="Heading4"/>
-        <w:keepNext/>
-        <w:rPr>
-          <w:color w:val="auto"/>
-        </w:rPr>
-      </w:pPr>
-      <w:r>
-        <w:rPr>
-          <w:color w:val="auto"/>
-        </w:rPr>
-        <w:t>Site</w:t>
+        <w:rPr>
+          <w:color w:val="auto"/>
+        </w:rPr>
+      </w:pPr>
+      <w:r>
+        <w:rPr>
+          <w:color w:val="auto"/>
+        </w:rPr>
+        <w:t>Reliability</w:t>
       </w:r>
     </w:p>
     <w:p>
       <w:pPr>
         <w:ind w:left="360"/>
-        <w:rPr>
-          <w:color w:val="auto"/>
-        </w:rPr>
-      </w:pPr>
-      <w:r>
-        <w:rPr>
-          <w:color w:val="auto"/>
-        </w:rPr>
-        <w:t>Th</w:t>
-      </w:r>
-      <w:r>
-        <w:rPr>
-          <w:color w:val="auto"/>
-        </w:rPr>
-        <w:t>e program must be able to read from and write to storage.</w:t>
+      </w:pPr>
+      <w:r>
+        <w:t>Game will run without crash or freeze.</w:t>
       </w:r>
     </w:p>
     <w:p>
@@ -4952,201 +4274,24 @@
         <w:rPr>
           <w:color w:val="auto"/>
         </w:rPr>
-        <w:t>Operations</w:t>
+        <w:t>Availability</w:t>
       </w:r>
     </w:p>
     <w:p>
       <w:pPr>
         <w:ind w:left="360"/>
-        <w:rPr>
-          <w:i/>
-          <w:color w:val="auto"/>
-        </w:rPr>
-      </w:pPr>
-      <w:r>
-        <w:rPr>
-          <w:i/>
-          <w:color w:val="auto"/>
-        </w:rPr>
-        <w:t>[</w:t>
-      </w:r>
-      <w:r>
-        <w:rPr>
-          <w:i/>
-          <w:color w:val="auto"/>
-        </w:rPr>
-        <w:t>This subsection should specify normal and special operations required by the user to include:</w:t>
-      </w:r>
-    </w:p>
-    <w:p>
-      <w:pPr>
-        <w:numPr>
-          <w:ilvl w:val="0"/>
-          <w:numId w:val="6"/>
-        </w:numPr>
-        <w:jc w:val="both"/>
-        <w:rPr>
-          <w:i/>
-          <w:color w:val="auto"/>
-        </w:rPr>
-      </w:pPr>
-      <w:r>
-        <w:rPr>
-          <w:i/>
-          <w:color w:val="auto"/>
-        </w:rPr>
-        <w:t>Various modes of operation within the user organization</w:t>
-      </w:r>
-    </w:p>
-    <w:p>
-      <w:pPr>
-        <w:numPr>
-          <w:ilvl w:val="0"/>
-          <w:numId w:val="6"/>
-        </w:numPr>
-        <w:jc w:val="both"/>
-        <w:rPr>
-          <w:i/>
-          <w:color w:val="auto"/>
-        </w:rPr>
-      </w:pPr>
-      <w:r>
-        <w:rPr>
-          <w:i/>
-          <w:color w:val="auto"/>
-        </w:rPr>
-        <w:t>Periods of interactive operations and unattended operations</w:t>
-      </w:r>
-    </w:p>
-    <w:p>
-      <w:pPr>
-        <w:numPr>
-          <w:ilvl w:val="0"/>
-          <w:numId w:val="6"/>
-        </w:numPr>
-        <w:jc w:val="both"/>
-        <w:rPr>
-          <w:i/>
-          <w:color w:val="auto"/>
-        </w:rPr>
-      </w:pPr>
-      <w:r>
-        <w:rPr>
-          <w:i/>
-          <w:color w:val="auto"/>
-        </w:rPr>
-        <w:t>Data processing support functions</w:t>
-      </w:r>
-    </w:p>
-    <w:p>
-      <w:pPr>
-        <w:numPr>
-          <w:ilvl w:val="0"/>
-          <w:numId w:val="6"/>
-        </w:numPr>
-        <w:jc w:val="both"/>
-        <w:rPr>
-          <w:i/>
-          <w:color w:val="auto"/>
-        </w:rPr>
-      </w:pPr>
-      <w:r>
-        <w:rPr>
-          <w:i/>
-          <w:color w:val="auto"/>
-        </w:rPr>
-        <w:t>Backup and recovery operation.</w:t>
-      </w:r>
-      <w:r>
-        <w:rPr>
-          <w:i/>
-          <w:color w:val="auto"/>
-        </w:rPr>
-        <w:t>]</w:t>
-      </w:r>
-    </w:p>
-    <w:p>
-      <w:pPr>
-        <w:pStyle w:val="Heading3"/>
-        <w:rPr>
-          <w:color w:val="auto"/>
-        </w:rPr>
-      </w:pPr>
-      <w:bookmarkStart w:id="141" w:name="_Toc331683651"/>
-      <w:bookmarkStart w:id="142" w:name="_Toc24387636"/>
-      <w:r>
-        <w:rPr>
-          <w:color w:val="auto"/>
-        </w:rPr>
-        <w:t>Performance</w:t>
-      </w:r>
-      <w:bookmarkEnd w:id="141"/>
-      <w:bookmarkEnd w:id="142"/>
-    </w:p>
-    <w:p>
-      <w:r>
-        <w:t>The game must run at a minimum 24 FPS. Ideally, the game will run at 60 FPS.</w:t>
-      </w:r>
-    </w:p>
-    <w:p>
-      <w:pPr>
-        <w:pStyle w:val="Heading3"/>
-        <w:rPr>
-          <w:color w:val="auto"/>
-        </w:rPr>
-      </w:pPr>
-      <w:bookmarkStart w:id="143" w:name="_Toc331683652"/>
-      <w:bookmarkStart w:id="144" w:name="_Toc24387637"/>
-      <w:r>
-        <w:rPr>
-          <w:color w:val="auto"/>
-        </w:rPr>
-        <w:t>Deliverable Items,</w:t>
-      </w:r>
-      <w:r>
-        <w:rPr>
-          <w:color w:val="auto"/>
-        </w:rPr>
-        <w:t xml:space="preserve"> Date</w:t>
-      </w:r>
-      <w:r>
-        <w:rPr>
-          <w:color w:val="auto"/>
-        </w:rPr>
-        <w:t>s</w:t>
-      </w:r>
-      <w:r>
-        <w:rPr>
-          <w:color w:val="auto"/>
-        </w:rPr>
-        <w:t>,</w:t>
-      </w:r>
-      <w:r>
-        <w:rPr>
-          <w:color w:val="auto"/>
-        </w:rPr>
-        <w:t xml:space="preserve"> and Conditions</w:t>
-      </w:r>
-      <w:bookmarkEnd w:id="143"/>
-      <w:bookmarkEnd w:id="144"/>
-    </w:p>
-    <w:p>
-      <w:pPr>
-        <w:pStyle w:val="Heading3"/>
-        <w:rPr>
-          <w:color w:val="auto"/>
-        </w:rPr>
-      </w:pPr>
-      <w:bookmarkStart w:id="145" w:name="_Toc331683654"/>
-      <w:bookmarkStart w:id="146" w:name="_Toc24387638"/>
-      <w:r>
-        <w:rPr>
-          <w:color w:val="auto"/>
-        </w:rPr>
-        <w:t>Quality</w:t>
-      </w:r>
-      <w:bookmarkEnd w:id="145"/>
-      <w:bookmarkEnd w:id="146"/>
+      </w:pPr>
+      <w:r>
+        <w:t xml:space="preserve">Code will be maintained on </w:t>
+      </w:r>
+      <w:proofErr w:type="spellStart"/>
+      <w:r>
+        <w:t>Github</w:t>
+      </w:r>
+      <w:proofErr w:type="spellEnd"/>
+      <w:r>
+        <w:t>.</w:t>
+      </w:r>
     </w:p>
     <w:p>
       <w:pPr>
@@ -5159,23 +4304,22 @@
         <w:rPr>
           <w:color w:val="auto"/>
         </w:rPr>
-        <w:t>Reliability</w:t>
+        <w:t>Maintainability</w:t>
       </w:r>
     </w:p>
     <w:p>
       <w:pPr>
         <w:ind w:left="360"/>
         <w:rPr>
-          <w:i/>
-          <w:color w:val="auto"/>
-        </w:rPr>
-      </w:pPr>
-      <w:r>
-        <w:rPr>
-          <w:i/>
-          <w:color w:val="auto"/>
-        </w:rPr>
-        <w:t>[Reliability is specified as mean-time-to failure of an operational item. An operational profile must be specified.]</w:t>
+          <w:color w:val="auto"/>
+        </w:rPr>
+      </w:pPr>
+      <w:r>
+        <w:rPr>
+          <w:color w:val="auto"/>
+        </w:rPr>
+        <w:lastRenderedPageBreak/>
+        <w:t>Likely failures to be had are collision based errors which can be corrected in the collision classes of the software. Inefficient runtime speed would also be a possible error, in which a more defined data structure would be needed to solve this error.</w:t>
       </w:r>
     </w:p>
     <w:p>
@@ -5189,7 +4333,15 @@
         <w:rPr>
           <w:color w:val="auto"/>
         </w:rPr>
-        <w:t>Availability</w:t>
+        <w:t>Usability</w:t>
+      </w:r>
+    </w:p>
+    <w:p>
+      <w:pPr>
+        <w:ind w:left="360"/>
+      </w:pPr>
+      <w:r>
+        <w:t>Intuitive controls and navigation.</w:t>
       </w:r>
     </w:p>
     <w:p>
@@ -5199,119 +4351,28 @@
           <w:color w:val="auto"/>
         </w:rPr>
       </w:pPr>
-      <w:r>
-        <w:rPr>
-          <w:color w:val="auto"/>
-        </w:rPr>
-        <w:t>Maintainability</w:t>
-      </w:r>
-    </w:p>
+      <w:bookmarkStart w:id="141" w:name="_Toc331683655"/>
+      <w:r>
+        <w:rPr>
+          <w:color w:val="auto"/>
+        </w:rPr>
+        <w:t>Portability</w:t>
+      </w:r>
+    </w:p>
+    <w:bookmarkEnd w:id="141"/>
     <w:p>
       <w:pPr>
         <w:ind w:left="360"/>
         <w:rPr>
-          <w:i/>
-          <w:color w:val="auto"/>
-        </w:rPr>
-      </w:pPr>
-      <w:r>
-        <w:rPr>
-          <w:i/>
-          <w:color w:val="auto"/>
-        </w:rPr>
-        <w:t>[Failures can be classified as occurring in either operational or non- operational delivered items Failures in operational items can be classified by the work products that must be changed to eliminate that failure: code only, code and design, code, possibly design, and requirements. For each class of failure what is the maximum estimated effort required to eliminate that failure and what is the rationale for this estimate.]</w:t>
-      </w:r>
-    </w:p>
-    <w:p>
-      <w:pPr>
-        <w:pStyle w:val="Heading4"/>
-        <w:rPr>
-          <w:color w:val="auto"/>
-        </w:rPr>
-      </w:pPr>
-      <w:r>
-        <w:rPr>
-          <w:color w:val="auto"/>
-        </w:rPr>
-        <w:t>Usability</w:t>
-      </w:r>
-    </w:p>
-    <w:p>
-      <w:pPr>
-        <w:pStyle w:val="Heading4"/>
-        <w:rPr>
-          <w:color w:val="auto"/>
-        </w:rPr>
-      </w:pPr>
-      <w:proofErr w:type="spellStart"/>
-      <w:r>
-        <w:rPr>
-          <w:color w:val="auto"/>
-        </w:rPr>
-        <w:lastRenderedPageBreak/>
-        <w:t>E</w:t>
-      </w:r>
-      <w:r>
-        <w:rPr>
-          <w:color w:val="auto"/>
-        </w:rPr>
-        <w:t>nhanceability</w:t>
-      </w:r>
-      <w:proofErr w:type="spellEnd"/>
-      <w:r>
-        <w:rPr>
-          <w:color w:val="auto"/>
-        </w:rPr>
-        <w:t>/Extendibility</w:t>
-      </w:r>
-    </w:p>
-    <w:p>
-      <w:pPr>
-        <w:ind w:left="360"/>
-        <w:rPr>
-          <w:i/>
-          <w:color w:val="auto"/>
-        </w:rPr>
-      </w:pPr>
-      <w:r>
-        <w:rPr>
-          <w:i/>
-          <w:color w:val="auto"/>
-        </w:rPr>
-        <w:t>[If the future it might be necessary to change the Functional requirements in specified ways, what is the maximum estimated effort required to make such changes and what is the rationale for this estimate?]</w:t>
-      </w:r>
-    </w:p>
-    <w:p>
-      <w:pPr>
-        <w:pStyle w:val="Heading4"/>
-        <w:rPr>
-          <w:color w:val="auto"/>
-        </w:rPr>
-      </w:pPr>
-      <w:bookmarkStart w:id="147" w:name="_Toc331683655"/>
-      <w:r>
-        <w:rPr>
-          <w:color w:val="auto"/>
-        </w:rPr>
-        <w:t>Portability</w:t>
-      </w:r>
-    </w:p>
-    <w:p>
-      <w:pPr>
-        <w:ind w:left="360"/>
-        <w:rPr>
-          <w:i/>
-          <w:color w:val="auto"/>
-        </w:rPr>
-      </w:pPr>
-      <w:r>
-        <w:rPr>
-          <w:i/>
-          <w:color w:val="auto"/>
-        </w:rPr>
-        <w:t>[If in the future it might be necessary to change the above Development or Delivery Environments to other specified environments, what is the maximum estimated effort required to implement such changes and what is the rationale for this estimate]</w:t>
-      </w:r>
-      <w:bookmarkEnd w:id="147"/>
+          <w:color w:val="auto"/>
+        </w:rPr>
+      </w:pPr>
+      <w:r>
+        <w:rPr>
+          <w:color w:val="auto"/>
+        </w:rPr>
+        <w:t>Software is portable to any Java software environment.</w:t>
+      </w:r>
     </w:p>
     <w:sectPr>
       <w:footerReference w:type="even" r:id="rId11"/>
@@ -5327,7 +4388,7 @@
 </file>
 
 <file path=word/endnotes.xml><?xml version="1.0" encoding="utf-8"?>
-<w:endnotes xmlns:wpc="http://schemas.microsoft.com/office/word/2010/wordprocessingCanvas" xmlns:mc="http://schemas.openxmlformats.org/markup-compatibility/2006" xmlns:o="urn:schemas-microsoft-com:office:office" xmlns:r="http://schemas.openxmlformats.org/officeDocument/2006/relationships" xmlns:m="http://schemas.openxmlformats.org/officeDocument/2006/math" xmlns:v="urn:schemas-microsoft-com:vml" xmlns:wp14="http://schemas.microsoft.com/office/word/2010/wordprocessingDrawing" xmlns:wp="http://schemas.openxmlformats.org/drawingml/2006/wordprocessingDrawing" xmlns:w10="urn:schemas-microsoft-com:office:word" xmlns:w="http://schemas.openxmlformats.org/wordprocessingml/2006/main" xmlns:w14="http://schemas.microsoft.com/office/word/2010/wordml" xmlns:w15="http://schemas.microsoft.com/office/word/2012/wordml" xmlns:wpg="http://schemas.microsoft.com/office/word/2010/wordprocessingGroup" xmlns:wpi="http://schemas.microsoft.com/office/word/2010/wordprocessingInk" xmlns:wne="http://schemas.microsoft.com/office/word/2006/wordml" xmlns:wps="http://schemas.microsoft.com/office/word/2010/wordprocessingShape" mc:Ignorable="w14 w15 wp14">
+<w:endnotes xmlns:wpc="http://schemas.microsoft.com/office/word/2010/wordprocessingCanvas" xmlns:cx="http://schemas.microsoft.com/office/drawing/2014/chartex" xmlns:mc="http://schemas.openxmlformats.org/markup-compatibility/2006" xmlns:o="urn:schemas-microsoft-com:office:office" xmlns:r="http://schemas.openxmlformats.org/officeDocument/2006/relationships" xmlns:m="http://schemas.openxmlformats.org/officeDocument/2006/math" xmlns:v="urn:schemas-microsoft-com:vml" xmlns:wp14="http://schemas.microsoft.com/office/word/2010/wordprocessingDrawing" xmlns:wp="http://schemas.openxmlformats.org/drawingml/2006/wordprocessingDrawing" xmlns:w10="urn:schemas-microsoft-com:office:word" xmlns:w="http://schemas.openxmlformats.org/wordprocessingml/2006/main" xmlns:w14="http://schemas.microsoft.com/office/word/2010/wordml" xmlns:w15="http://schemas.microsoft.com/office/word/2012/wordml" xmlns:w16se="http://schemas.microsoft.com/office/word/2015/wordml/symex" xmlns:wpg="http://schemas.microsoft.com/office/word/2010/wordprocessingGroup" xmlns:wpi="http://schemas.microsoft.com/office/word/2010/wordprocessingInk" xmlns:wne="http://schemas.microsoft.com/office/word/2006/wordml" xmlns:wps="http://schemas.microsoft.com/office/word/2010/wordprocessingShape" mc:Ignorable="w14 w15 w16se wp14">
   <w:endnote w:type="separator" w:id="-1">
     <w:p>
       <w:r>
@@ -5346,7 +4407,7 @@
 </file>
 
 <file path=word/footer1.xml><?xml version="1.0" encoding="utf-8"?>
-<w:ftr xmlns:wpc="http://schemas.microsoft.com/office/word/2010/wordprocessingCanvas" xmlns:mc="http://schemas.openxmlformats.org/markup-compatibility/2006" xmlns:o="urn:schemas-microsoft-com:office:office" xmlns:r="http://schemas.openxmlformats.org/officeDocument/2006/relationships" xmlns:m="http://schemas.openxmlformats.org/officeDocument/2006/math" xmlns:v="urn:schemas-microsoft-com:vml" xmlns:wp14="http://schemas.microsoft.com/office/word/2010/wordprocessingDrawing" xmlns:wp="http://schemas.openxmlformats.org/drawingml/2006/wordprocessingDrawing" xmlns:w10="urn:schemas-microsoft-com:office:word" xmlns:w="http://schemas.openxmlformats.org/wordprocessingml/2006/main" xmlns:w14="http://schemas.microsoft.com/office/word/2010/wordml" xmlns:w15="http://schemas.microsoft.com/office/word/2012/wordml" xmlns:wpg="http://schemas.microsoft.com/office/word/2010/wordprocessingGroup" xmlns:wpi="http://schemas.microsoft.com/office/word/2010/wordprocessingInk" xmlns:wne="http://schemas.microsoft.com/office/word/2006/wordml" xmlns:wps="http://schemas.microsoft.com/office/word/2010/wordprocessingShape" mc:Ignorable="w14 w15 wp14">
+<w:ftr xmlns:wpc="http://schemas.microsoft.com/office/word/2010/wordprocessingCanvas" xmlns:cx="http://schemas.microsoft.com/office/drawing/2014/chartex" xmlns:mc="http://schemas.openxmlformats.org/markup-compatibility/2006" xmlns:o="urn:schemas-microsoft-com:office:office" xmlns:r="http://schemas.openxmlformats.org/officeDocument/2006/relationships" xmlns:m="http://schemas.openxmlformats.org/officeDocument/2006/math" xmlns:v="urn:schemas-microsoft-com:vml" xmlns:wp14="http://schemas.microsoft.com/office/word/2010/wordprocessingDrawing" xmlns:wp="http://schemas.openxmlformats.org/drawingml/2006/wordprocessingDrawing" xmlns:w10="urn:schemas-microsoft-com:office:word" xmlns:w="http://schemas.openxmlformats.org/wordprocessingml/2006/main" xmlns:w14="http://schemas.microsoft.com/office/word/2010/wordml" xmlns:w15="http://schemas.microsoft.com/office/word/2012/wordml" xmlns:w16se="http://schemas.microsoft.com/office/word/2015/wordml/symex" xmlns:wpg="http://schemas.microsoft.com/office/word/2010/wordprocessingGroup" xmlns:wpi="http://schemas.microsoft.com/office/word/2010/wordprocessingInk" xmlns:wne="http://schemas.microsoft.com/office/word/2006/wordml" xmlns:wps="http://schemas.microsoft.com/office/word/2010/wordprocessingShape" mc:Ignorable="w14 w15 w16se wp14">
   <w:p>
     <w:pPr>
       <w:pStyle w:val="Footer"/>
@@ -5433,7 +4494,7 @@
         <w:sz w:val="16"/>
         <w:szCs w:val="16"/>
       </w:rPr>
-      <w:t>11/11/2019</w:t>
+      <w:t>11/12/2019</w:t>
     </w:r>
     <w:r>
       <w:rPr>
@@ -5561,7 +4622,7 @@
 </file>
 
 <file path=word/footer2.xml><?xml version="1.0" encoding="utf-8"?>
-<w:ftr xmlns:wpc="http://schemas.microsoft.com/office/word/2010/wordprocessingCanvas" xmlns:mc="http://schemas.openxmlformats.org/markup-compatibility/2006" xmlns:o="urn:schemas-microsoft-com:office:office" xmlns:r="http://schemas.openxmlformats.org/officeDocument/2006/relationships" xmlns:m="http://schemas.openxmlformats.org/officeDocument/2006/math" xmlns:v="urn:schemas-microsoft-com:vml" xmlns:wp14="http://schemas.microsoft.com/office/word/2010/wordprocessingDrawing" xmlns:wp="http://schemas.openxmlformats.org/drawingml/2006/wordprocessingDrawing" xmlns:w10="urn:schemas-microsoft-com:office:word" xmlns:w="http://schemas.openxmlformats.org/wordprocessingml/2006/main" xmlns:w14="http://schemas.microsoft.com/office/word/2010/wordml" xmlns:w15="http://schemas.microsoft.com/office/word/2012/wordml" xmlns:wpg="http://schemas.microsoft.com/office/word/2010/wordprocessingGroup" xmlns:wpi="http://schemas.microsoft.com/office/word/2010/wordprocessingInk" xmlns:wne="http://schemas.microsoft.com/office/word/2006/wordml" xmlns:wps="http://schemas.microsoft.com/office/word/2010/wordprocessingShape" mc:Ignorable="w14 w15 wp14">
+<w:ftr xmlns:wpc="http://schemas.microsoft.com/office/word/2010/wordprocessingCanvas" xmlns:cx="http://schemas.microsoft.com/office/drawing/2014/chartex" xmlns:mc="http://schemas.openxmlformats.org/markup-compatibility/2006" xmlns:o="urn:schemas-microsoft-com:office:office" xmlns:r="http://schemas.openxmlformats.org/officeDocument/2006/relationships" xmlns:m="http://schemas.openxmlformats.org/officeDocument/2006/math" xmlns:v="urn:schemas-microsoft-com:vml" xmlns:wp14="http://schemas.microsoft.com/office/word/2010/wordprocessingDrawing" xmlns:wp="http://schemas.openxmlformats.org/drawingml/2006/wordprocessingDrawing" xmlns:w10="urn:schemas-microsoft-com:office:word" xmlns:w="http://schemas.openxmlformats.org/wordprocessingml/2006/main" xmlns:w14="http://schemas.microsoft.com/office/word/2010/wordml" xmlns:w15="http://schemas.microsoft.com/office/word/2012/wordml" xmlns:w16se="http://schemas.microsoft.com/office/word/2015/wordml/symex" xmlns:wpg="http://schemas.microsoft.com/office/word/2010/wordprocessingGroup" xmlns:wpi="http://schemas.microsoft.com/office/word/2010/wordprocessingInk" xmlns:wne="http://schemas.microsoft.com/office/word/2006/wordml" xmlns:wps="http://schemas.microsoft.com/office/word/2010/wordprocessingShape" mc:Ignorable="w14 w15 w16se wp14">
   <w:p>
     <w:pPr>
       <w:pStyle w:val="Footer"/>
@@ -5615,7 +4676,7 @@
 </file>
 
 <file path=word/footer3.xml><?xml version="1.0" encoding="utf-8"?>
-<w:ftr xmlns:wpc="http://schemas.microsoft.com/office/word/2010/wordprocessingCanvas" xmlns:mc="http://schemas.openxmlformats.org/markup-compatibility/2006" xmlns:o="urn:schemas-microsoft-com:office:office" xmlns:r="http://schemas.openxmlformats.org/officeDocument/2006/relationships" xmlns:m="http://schemas.openxmlformats.org/officeDocument/2006/math" xmlns:v="urn:schemas-microsoft-com:vml" xmlns:wp14="http://schemas.microsoft.com/office/word/2010/wordprocessingDrawing" xmlns:wp="http://schemas.openxmlformats.org/drawingml/2006/wordprocessingDrawing" xmlns:w10="urn:schemas-microsoft-com:office:word" xmlns:w="http://schemas.openxmlformats.org/wordprocessingml/2006/main" xmlns:w14="http://schemas.microsoft.com/office/word/2010/wordml" xmlns:w15="http://schemas.microsoft.com/office/word/2012/wordml" xmlns:wpg="http://schemas.microsoft.com/office/word/2010/wordprocessingGroup" xmlns:wpi="http://schemas.microsoft.com/office/word/2010/wordprocessingInk" xmlns:wne="http://schemas.microsoft.com/office/word/2006/wordml" xmlns:wps="http://schemas.microsoft.com/office/word/2010/wordprocessingShape" mc:Ignorable="w14 w15 wp14">
+<w:ftr xmlns:wpc="http://schemas.microsoft.com/office/word/2010/wordprocessingCanvas" xmlns:cx="http://schemas.microsoft.com/office/drawing/2014/chartex" xmlns:mc="http://schemas.openxmlformats.org/markup-compatibility/2006" xmlns:o="urn:schemas-microsoft-com:office:office" xmlns:r="http://schemas.openxmlformats.org/officeDocument/2006/relationships" xmlns:m="http://schemas.openxmlformats.org/officeDocument/2006/math" xmlns:v="urn:schemas-microsoft-com:vml" xmlns:wp14="http://schemas.microsoft.com/office/word/2010/wordprocessingDrawing" xmlns:wp="http://schemas.openxmlformats.org/drawingml/2006/wordprocessingDrawing" xmlns:w10="urn:schemas-microsoft-com:office:word" xmlns:w="http://schemas.openxmlformats.org/wordprocessingml/2006/main" xmlns:w14="http://schemas.microsoft.com/office/word/2010/wordml" xmlns:w15="http://schemas.microsoft.com/office/word/2012/wordml" xmlns:w16se="http://schemas.microsoft.com/office/word/2015/wordml/symex" xmlns:wpg="http://schemas.microsoft.com/office/word/2010/wordprocessingGroup" xmlns:wpi="http://schemas.microsoft.com/office/word/2010/wordprocessingInk" xmlns:wne="http://schemas.microsoft.com/office/word/2006/wordml" xmlns:wps="http://schemas.microsoft.com/office/word/2010/wordprocessingShape" mc:Ignorable="w14 w15 w16se wp14">
   <w:p>
     <w:pPr>
       <w:pStyle w:val="Footer"/>
@@ -5702,7 +4763,7 @@
         <w:sz w:val="16"/>
         <w:szCs w:val="16"/>
       </w:rPr>
-      <w:t>11/11/2019</w:t>
+      <w:t>11/12/2019</w:t>
     </w:r>
     <w:r>
       <w:rPr>
@@ -5830,7 +4891,7 @@
 </file>
 
 <file path=word/footer4.xml><?xml version="1.0" encoding="utf-8"?>
-<w:ftr xmlns:wpc="http://schemas.microsoft.com/office/word/2010/wordprocessingCanvas" xmlns:mc="http://schemas.openxmlformats.org/markup-compatibility/2006" xmlns:o="urn:schemas-microsoft-com:office:office" xmlns:r="http://schemas.openxmlformats.org/officeDocument/2006/relationships" xmlns:m="http://schemas.openxmlformats.org/officeDocument/2006/math" xmlns:v="urn:schemas-microsoft-com:vml" xmlns:wp14="http://schemas.microsoft.com/office/word/2010/wordprocessingDrawing" xmlns:wp="http://schemas.openxmlformats.org/drawingml/2006/wordprocessingDrawing" xmlns:w10="urn:schemas-microsoft-com:office:word" xmlns:w="http://schemas.openxmlformats.org/wordprocessingml/2006/main" xmlns:w14="http://schemas.microsoft.com/office/word/2010/wordml" xmlns:w15="http://schemas.microsoft.com/office/word/2012/wordml" xmlns:wpg="http://schemas.microsoft.com/office/word/2010/wordprocessingGroup" xmlns:wpi="http://schemas.microsoft.com/office/word/2010/wordprocessingInk" xmlns:wne="http://schemas.microsoft.com/office/word/2006/wordml" xmlns:wps="http://schemas.microsoft.com/office/word/2010/wordprocessingShape" mc:Ignorable="w14 w15 wp14">
+<w:ftr xmlns:wpc="http://schemas.microsoft.com/office/word/2010/wordprocessingCanvas" xmlns:cx="http://schemas.microsoft.com/office/drawing/2014/chartex" xmlns:mc="http://schemas.openxmlformats.org/markup-compatibility/2006" xmlns:o="urn:schemas-microsoft-com:office:office" xmlns:r="http://schemas.openxmlformats.org/officeDocument/2006/relationships" xmlns:m="http://schemas.openxmlformats.org/officeDocument/2006/math" xmlns:v="urn:schemas-microsoft-com:vml" xmlns:wp14="http://schemas.microsoft.com/office/word/2010/wordprocessingDrawing" xmlns:wp="http://schemas.openxmlformats.org/drawingml/2006/wordprocessingDrawing" xmlns:w10="urn:schemas-microsoft-com:office:word" xmlns:w="http://schemas.openxmlformats.org/wordprocessingml/2006/main" xmlns:w14="http://schemas.microsoft.com/office/word/2010/wordml" xmlns:w15="http://schemas.microsoft.com/office/word/2012/wordml" xmlns:w16se="http://schemas.microsoft.com/office/word/2015/wordml/symex" xmlns:wpg="http://schemas.microsoft.com/office/word/2010/wordprocessingGroup" xmlns:wpi="http://schemas.microsoft.com/office/word/2010/wordprocessingInk" xmlns:wne="http://schemas.microsoft.com/office/word/2006/wordml" xmlns:wps="http://schemas.microsoft.com/office/word/2010/wordprocessingShape" mc:Ignorable="w14 w15 w16se wp14">
   <w:p>
     <w:pPr>
       <w:pStyle w:val="Footer"/>
@@ -5860,7 +4921,7 @@
 </file>
 
 <file path=word/footnotes.xml><?xml version="1.0" encoding="utf-8"?>
-<w:footnotes xmlns:wpc="http://schemas.microsoft.com/office/word/2010/wordprocessingCanvas" xmlns:mc="http://schemas.openxmlformats.org/markup-compatibility/2006" xmlns:o="urn:schemas-microsoft-com:office:office" xmlns:r="http://schemas.openxmlformats.org/officeDocument/2006/relationships" xmlns:m="http://schemas.openxmlformats.org/officeDocument/2006/math" xmlns:v="urn:schemas-microsoft-com:vml" xmlns:wp14="http://schemas.microsoft.com/office/word/2010/wordprocessingDrawing" xmlns:wp="http://schemas.openxmlformats.org/drawingml/2006/wordprocessingDrawing" xmlns:w10="urn:schemas-microsoft-com:office:word" xmlns:w="http://schemas.openxmlformats.org/wordprocessingml/2006/main" xmlns:w14="http://schemas.microsoft.com/office/word/2010/wordml" xmlns:w15="http://schemas.microsoft.com/office/word/2012/wordml" xmlns:wpg="http://schemas.microsoft.com/office/word/2010/wordprocessingGroup" xmlns:wpi="http://schemas.microsoft.com/office/word/2010/wordprocessingInk" xmlns:wne="http://schemas.microsoft.com/office/word/2006/wordml" xmlns:wps="http://schemas.microsoft.com/office/word/2010/wordprocessingShape" mc:Ignorable="w14 w15 wp14">
+<w:footnotes xmlns:wpc="http://schemas.microsoft.com/office/word/2010/wordprocessingCanvas" xmlns:cx="http://schemas.microsoft.com/office/drawing/2014/chartex" xmlns:mc="http://schemas.openxmlformats.org/markup-compatibility/2006" xmlns:o="urn:schemas-microsoft-com:office:office" xmlns:r="http://schemas.openxmlformats.org/officeDocument/2006/relationships" xmlns:m="http://schemas.openxmlformats.org/officeDocument/2006/math" xmlns:v="urn:schemas-microsoft-com:vml" xmlns:wp14="http://schemas.microsoft.com/office/word/2010/wordprocessingDrawing" xmlns:wp="http://schemas.openxmlformats.org/drawingml/2006/wordprocessingDrawing" xmlns:w10="urn:schemas-microsoft-com:office:word" xmlns:w="http://schemas.openxmlformats.org/wordprocessingml/2006/main" xmlns:w14="http://schemas.microsoft.com/office/word/2010/wordml" xmlns:w15="http://schemas.microsoft.com/office/word/2012/wordml" xmlns:w16se="http://schemas.microsoft.com/office/word/2015/wordml/symex" xmlns:wpg="http://schemas.microsoft.com/office/word/2010/wordprocessingGroup" xmlns:wpi="http://schemas.microsoft.com/office/word/2010/wordprocessingInk" xmlns:wne="http://schemas.microsoft.com/office/word/2006/wordml" xmlns:wps="http://schemas.microsoft.com/office/word/2010/wordprocessingShape" mc:Ignorable="w14 w15 w16se wp14">
   <w:footnote w:type="separator" w:id="-1">
     <w:p>
       <w:r>
@@ -5879,7 +4940,7 @@
 </file>
 
 <file path=word/header1.xml><?xml version="1.0" encoding="utf-8"?>
-<w:hdr xmlns:wpc="http://schemas.microsoft.com/office/word/2010/wordprocessingCanvas" xmlns:mc="http://schemas.openxmlformats.org/markup-compatibility/2006" xmlns:o="urn:schemas-microsoft-com:office:office" xmlns:r="http://schemas.openxmlformats.org/officeDocument/2006/relationships" xmlns:m="http://schemas.openxmlformats.org/officeDocument/2006/math" xmlns:v="urn:schemas-microsoft-com:vml" xmlns:wp14="http://schemas.microsoft.com/office/word/2010/wordprocessingDrawing" xmlns:wp="http://schemas.openxmlformats.org/drawingml/2006/wordprocessingDrawing" xmlns:w10="urn:schemas-microsoft-com:office:word" xmlns:w="http://schemas.openxmlformats.org/wordprocessingml/2006/main" xmlns:w14="http://schemas.microsoft.com/office/word/2010/wordml" xmlns:w15="http://schemas.microsoft.com/office/word/2012/wordml" xmlns:wpg="http://schemas.microsoft.com/office/word/2010/wordprocessingGroup" xmlns:wpi="http://schemas.microsoft.com/office/word/2010/wordprocessingInk" xmlns:wne="http://schemas.microsoft.com/office/word/2006/wordml" xmlns:wps="http://schemas.microsoft.com/office/word/2010/wordprocessingShape" mc:Ignorable="w14 w15 wp14">
+<w:hdr xmlns:wpc="http://schemas.microsoft.com/office/word/2010/wordprocessingCanvas" xmlns:cx="http://schemas.microsoft.com/office/drawing/2014/chartex" xmlns:mc="http://schemas.openxmlformats.org/markup-compatibility/2006" xmlns:o="urn:schemas-microsoft-com:office:office" xmlns:r="http://schemas.openxmlformats.org/officeDocument/2006/relationships" xmlns:m="http://schemas.openxmlformats.org/officeDocument/2006/math" xmlns:v="urn:schemas-microsoft-com:vml" xmlns:wp14="http://schemas.microsoft.com/office/word/2010/wordprocessingDrawing" xmlns:wp="http://schemas.openxmlformats.org/drawingml/2006/wordprocessingDrawing" xmlns:w10="urn:schemas-microsoft-com:office:word" xmlns:w="http://schemas.openxmlformats.org/wordprocessingml/2006/main" xmlns:w14="http://schemas.microsoft.com/office/word/2010/wordml" xmlns:w15="http://schemas.microsoft.com/office/word/2012/wordml" xmlns:w16se="http://schemas.microsoft.com/office/word/2015/wordml/symex" xmlns:wpg="http://schemas.microsoft.com/office/word/2010/wordprocessingGroup" xmlns:wpi="http://schemas.microsoft.com/office/word/2010/wordprocessingInk" xmlns:wne="http://schemas.microsoft.com/office/word/2006/wordml" xmlns:wps="http://schemas.microsoft.com/office/word/2010/wordprocessingShape" mc:Ignorable="w14 w15 w16se wp14">
   <w:p>
     <w:pPr>
       <w:pStyle w:val="Header"/>
@@ -5959,7 +5020,7 @@
 </file>
 
 <file path=word/numbering.xml><?xml version="1.0" encoding="utf-8"?>
-<w:numbering xmlns:wpc="http://schemas.microsoft.com/office/word/2010/wordprocessingCanvas" xmlns:mc="http://schemas.openxmlformats.org/markup-compatibility/2006" xmlns:o="urn:schemas-microsoft-com:office:office" xmlns:r="http://schemas.openxmlformats.org/officeDocument/2006/relationships" xmlns:m="http://schemas.openxmlformats.org/officeDocument/2006/math" xmlns:v="urn:schemas-microsoft-com:vml" xmlns:wp14="http://schemas.microsoft.com/office/word/2010/wordprocessingDrawing" xmlns:wp="http://schemas.openxmlformats.org/drawingml/2006/wordprocessingDrawing" xmlns:w10="urn:schemas-microsoft-com:office:word" xmlns:w="http://schemas.openxmlformats.org/wordprocessingml/2006/main" xmlns:w14="http://schemas.microsoft.com/office/word/2010/wordml" xmlns:w15="http://schemas.microsoft.com/office/word/2012/wordml" xmlns:wpg="http://schemas.microsoft.com/office/word/2010/wordprocessingGroup" xmlns:wpi="http://schemas.microsoft.com/office/word/2010/wordprocessingInk" xmlns:wne="http://schemas.microsoft.com/office/word/2006/wordml" xmlns:wps="http://schemas.microsoft.com/office/word/2010/wordprocessingShape" mc:Ignorable="w14 w15 wp14">
+<w:numbering xmlns:wpc="http://schemas.microsoft.com/office/word/2010/wordprocessingCanvas" xmlns:cx="http://schemas.microsoft.com/office/drawing/2014/chartex" xmlns:mc="http://schemas.openxmlformats.org/markup-compatibility/2006" xmlns:o="urn:schemas-microsoft-com:office:office" xmlns:r="http://schemas.openxmlformats.org/officeDocument/2006/relationships" xmlns:m="http://schemas.openxmlformats.org/officeDocument/2006/math" xmlns:v="urn:schemas-microsoft-com:vml" xmlns:wp14="http://schemas.microsoft.com/office/word/2010/wordprocessingDrawing" xmlns:wp="http://schemas.openxmlformats.org/drawingml/2006/wordprocessingDrawing" xmlns:w10="urn:schemas-microsoft-com:office:word" xmlns:w="http://schemas.openxmlformats.org/wordprocessingml/2006/main" xmlns:w14="http://schemas.microsoft.com/office/word/2010/wordml" xmlns:w15="http://schemas.microsoft.com/office/word/2012/wordml" xmlns:w16se="http://schemas.microsoft.com/office/word/2015/wordml/symex" xmlns:wpg="http://schemas.microsoft.com/office/word/2010/wordprocessingGroup" xmlns:wpi="http://schemas.microsoft.com/office/word/2010/wordprocessingInk" xmlns:wne="http://schemas.microsoft.com/office/word/2006/wordml" xmlns:wps="http://schemas.microsoft.com/office/word/2010/wordprocessingShape" mc:Ignorable="w14 w15 w16se wp14">
   <w:abstractNum w:abstractNumId="0" w15:restartNumberingAfterBreak="0">
     <w:nsid w:val="FFFFFFFE"/>
     <w:multiLevelType w:val="singleLevel"/>
@@ -6509,7 +5570,7 @@
 </file>
 
 <file path=word/styles.xml><?xml version="1.0" encoding="utf-8"?>
-<w:styles xmlns:mc="http://schemas.openxmlformats.org/markup-compatibility/2006" xmlns:r="http://schemas.openxmlformats.org/officeDocument/2006/relationships" xmlns:w="http://schemas.openxmlformats.org/wordprocessingml/2006/main" xmlns:w14="http://schemas.microsoft.com/office/word/2010/wordml" xmlns:w15="http://schemas.microsoft.com/office/word/2012/wordml" mc:Ignorable="w14 w15">
+<w:styles xmlns:mc="http://schemas.openxmlformats.org/markup-compatibility/2006" xmlns:r="http://schemas.openxmlformats.org/officeDocument/2006/relationships" xmlns:w="http://schemas.openxmlformats.org/wordprocessingml/2006/main" xmlns:w14="http://schemas.microsoft.com/office/word/2010/wordml" xmlns:w15="http://schemas.microsoft.com/office/word/2012/wordml" xmlns:w16se="http://schemas.microsoft.com/office/word/2015/wordml/symex" mc:Ignorable="w14 w15 w16se">
   <w:docDefaults>
     <w:rPrDefault>
       <w:rPr>
@@ -7809,7 +6870,7 @@
 </file>
 
 <file path=customXml/itemProps1.xml><?xml version="1.0" encoding="utf-8"?>
-<ds:datastoreItem xmlns:ds="http://schemas.openxmlformats.org/officeDocument/2006/customXml" ds:itemID="{304C37DA-2E40-4055-B1A9-620800216833}">
+<ds:datastoreItem xmlns:ds="http://schemas.openxmlformats.org/officeDocument/2006/customXml" ds:itemID="{BC7796EF-CFA2-408B-A944-F0730C59CA16}">
   <ds:schemaRefs>
     <ds:schemaRef ds:uri="http://schemas.openxmlformats.org/officeDocument/2006/bibliography"/>
   </ds:schemaRefs>

</xml_diff>

<commit_message>
Final edits to requirements_specification
</commit_message>
<xml_diff>
--- a/requirements_specification.docx
+++ b/requirements_specification.docx
@@ -1,6 +1,6 @@
 
 <file path=word/document.xml><?xml version="1.0" encoding="utf-8"?>
-<w:document xmlns:wpc="http://schemas.microsoft.com/office/word/2010/wordprocessingCanvas" xmlns:cx="http://schemas.microsoft.com/office/drawing/2014/chartex" xmlns:mc="http://schemas.openxmlformats.org/markup-compatibility/2006" xmlns:o="urn:schemas-microsoft-com:office:office" xmlns:r="http://schemas.openxmlformats.org/officeDocument/2006/relationships" xmlns:m="http://schemas.openxmlformats.org/officeDocument/2006/math" xmlns:v="urn:schemas-microsoft-com:vml" xmlns:wp14="http://schemas.microsoft.com/office/word/2010/wordprocessingDrawing" xmlns:wp="http://schemas.openxmlformats.org/drawingml/2006/wordprocessingDrawing" xmlns:w10="urn:schemas-microsoft-com:office:word" xmlns:w="http://schemas.openxmlformats.org/wordprocessingml/2006/main" xmlns:w14="http://schemas.microsoft.com/office/word/2010/wordml" xmlns:w15="http://schemas.microsoft.com/office/word/2012/wordml" xmlns:w16se="http://schemas.microsoft.com/office/word/2015/wordml/symex" xmlns:wpg="http://schemas.microsoft.com/office/word/2010/wordprocessingGroup" xmlns:wpi="http://schemas.microsoft.com/office/word/2010/wordprocessingInk" xmlns:wne="http://schemas.microsoft.com/office/word/2006/wordml" xmlns:wps="http://schemas.microsoft.com/office/word/2010/wordprocessingShape" mc:Ignorable="w14 w15 w16se wp14">
+<w:document xmlns:wpc="http://schemas.microsoft.com/office/word/2010/wordprocessingCanvas" xmlns:mc="http://schemas.openxmlformats.org/markup-compatibility/2006" xmlns:o="urn:schemas-microsoft-com:office:office" xmlns:r="http://schemas.openxmlformats.org/officeDocument/2006/relationships" xmlns:m="http://schemas.openxmlformats.org/officeDocument/2006/math" xmlns:v="urn:schemas-microsoft-com:vml" xmlns:wp14="http://schemas.microsoft.com/office/word/2010/wordprocessingDrawing" xmlns:wp="http://schemas.openxmlformats.org/drawingml/2006/wordprocessingDrawing" xmlns:w10="urn:schemas-microsoft-com:office:word" xmlns:w="http://schemas.openxmlformats.org/wordprocessingml/2006/main" xmlns:w14="http://schemas.microsoft.com/office/word/2010/wordml" xmlns:w15="http://schemas.microsoft.com/office/word/2012/wordml" xmlns:wpg="http://schemas.microsoft.com/office/word/2010/wordprocessingGroup" xmlns:wpi="http://schemas.microsoft.com/office/word/2010/wordprocessingInk" xmlns:wne="http://schemas.microsoft.com/office/word/2006/wordml" xmlns:wps="http://schemas.microsoft.com/office/word/2010/wordprocessingShape" mc:Ignorable="w14 w15 wp14">
   <w:body>
     <w:p>
       <w:pPr>
@@ -132,7 +132,23 @@
           <w:color w:val="auto"/>
           <w:sz w:val="28"/>
         </w:rPr>
-        <w:t>11 November 2019</w:t>
+        <w:t>1</w:t>
+      </w:r>
+      <w:r>
+        <w:rPr>
+          <w:color w:val="auto"/>
+          <w:sz w:val="28"/>
+        </w:rPr>
+        <w:t>2</w:t>
+      </w:r>
+      <w:bookmarkStart w:id="0" w:name="_GoBack"/>
+      <w:bookmarkEnd w:id="0"/>
+      <w:r>
+        <w:rPr>
+          <w:color w:val="auto"/>
+          <w:sz w:val="28"/>
+        </w:rPr>
+        <w:t xml:space="preserve"> November 2019</w:t>
       </w:r>
     </w:p>
     <w:p>
@@ -165,21 +181,7 @@
         <w:rPr>
           <w:color w:val="auto"/>
         </w:rPr>
-        <w:t xml:space="preserve">John Boyle, Colton </w:t>
-      </w:r>
-      <w:proofErr w:type="spellStart"/>
-      <w:r>
-        <w:rPr>
-          <w:color w:val="auto"/>
-        </w:rPr>
-        <w:t>Gerth</w:t>
-      </w:r>
-      <w:proofErr w:type="spellEnd"/>
-      <w:r>
-        <w:rPr>
-          <w:color w:val="auto"/>
-        </w:rPr>
-        <w:t>, Brendan Hagan, Levi Terry</w:t>
+        <w:t>John Boyle, Colton Gerth, Brendan Hagan, Levi Terry</w:t>
       </w:r>
     </w:p>
     <w:p>
@@ -214,72 +216,6 @@
           <w:sz w:val="28"/>
         </w:rPr>
       </w:pPr>
-    </w:p>
-    <w:p>
-      <w:pPr>
-        <w:pBdr>
-          <w:top w:val="single" w:sz="36" w:space="1" w:color="808080"/>
-        </w:pBdr>
-        <w:jc w:val="center"/>
-        <w:rPr>
-          <w:color w:val="auto"/>
-          <w:sz w:val="28"/>
-        </w:rPr>
-      </w:pPr>
-      <w:r>
-        <w:rPr>
-          <w:color w:val="auto"/>
-          <w:sz w:val="28"/>
-        </w:rPr>
-        <w:t>Standard</w:t>
-      </w:r>
-      <w:r>
-        <w:rPr>
-          <w:color w:val="auto"/>
-          <w:sz w:val="28"/>
-        </w:rPr>
-        <w:t xml:space="preserve"> Version Number: 3.1</w:t>
-      </w:r>
-    </w:p>
-    <w:p>
-      <w:pPr>
-        <w:pBdr>
-          <w:top w:val="single" w:sz="36" w:space="1" w:color="808080"/>
-        </w:pBdr>
-        <w:jc w:val="center"/>
-        <w:rPr>
-          <w:color w:val="auto"/>
-          <w:sz w:val="28"/>
-        </w:rPr>
-      </w:pPr>
-      <w:r>
-        <w:rPr>
-          <w:color w:val="auto"/>
-          <w:sz w:val="28"/>
-        </w:rPr>
-        <w:t>Standard</w:t>
-      </w:r>
-      <w:r>
-        <w:rPr>
-          <w:color w:val="auto"/>
-          <w:sz w:val="28"/>
-        </w:rPr>
-        <w:t xml:space="preserve"> Version Date: </w:t>
-      </w:r>
-      <w:r>
-        <w:rPr>
-          <w:color w:val="auto"/>
-          <w:sz w:val="28"/>
-        </w:rPr>
-        <w:t>August 2</w:t>
-      </w:r>
-      <w:r>
-        <w:rPr>
-          <w:color w:val="auto"/>
-          <w:sz w:val="28"/>
-        </w:rPr>
-        <w:t>, 2012</w:t>
-      </w:r>
     </w:p>
     <w:p>
       <w:pPr>
@@ -2853,26 +2789,26 @@
           <w:color w:val="auto"/>
         </w:rPr>
       </w:pPr>
-      <w:bookmarkStart w:id="0" w:name="_Toc296227336"/>
-      <w:bookmarkStart w:id="1" w:name="_Toc301252445"/>
-      <w:bookmarkStart w:id="2" w:name="_Toc301745927"/>
-      <w:bookmarkStart w:id="3" w:name="_Toc301764541"/>
-      <w:bookmarkStart w:id="4" w:name="_Toc340380158"/>
-      <w:bookmarkStart w:id="5" w:name="_Toc342181372"/>
-      <w:bookmarkStart w:id="6" w:name="_Toc331683624"/>
-      <w:bookmarkStart w:id="7" w:name="_Toc284663488"/>
-      <w:bookmarkStart w:id="8" w:name="_Toc284664157"/>
-      <w:bookmarkStart w:id="9" w:name="_Toc284665799"/>
-      <w:bookmarkStart w:id="10" w:name="_Toc284727509"/>
-      <w:bookmarkStart w:id="11" w:name="_Toc284729807"/>
-      <w:bookmarkStart w:id="12" w:name="_Toc284735888"/>
-      <w:bookmarkStart w:id="13" w:name="_Toc284742381"/>
-      <w:bookmarkStart w:id="14" w:name="_Toc284742799"/>
-      <w:bookmarkStart w:id="15" w:name="_Toc284754718"/>
-      <w:bookmarkStart w:id="16" w:name="_Toc284852214"/>
-      <w:bookmarkStart w:id="17" w:name="_Toc285614679"/>
-      <w:bookmarkStart w:id="18" w:name="_Toc285614726"/>
-      <w:bookmarkStart w:id="19" w:name="_Toc24444931"/>
+      <w:bookmarkStart w:id="1" w:name="_Toc296227336"/>
+      <w:bookmarkStart w:id="2" w:name="_Toc301252445"/>
+      <w:bookmarkStart w:id="3" w:name="_Toc301745927"/>
+      <w:bookmarkStart w:id="4" w:name="_Toc301764541"/>
+      <w:bookmarkStart w:id="5" w:name="_Toc340380158"/>
+      <w:bookmarkStart w:id="6" w:name="_Toc342181372"/>
+      <w:bookmarkStart w:id="7" w:name="_Toc331683624"/>
+      <w:bookmarkStart w:id="8" w:name="_Toc24444931"/>
+      <w:bookmarkStart w:id="9" w:name="_Toc284663488"/>
+      <w:bookmarkStart w:id="10" w:name="_Toc284664157"/>
+      <w:bookmarkStart w:id="11" w:name="_Toc284665799"/>
+      <w:bookmarkStart w:id="12" w:name="_Toc284727509"/>
+      <w:bookmarkStart w:id="13" w:name="_Toc284729807"/>
+      <w:bookmarkStart w:id="14" w:name="_Toc284735888"/>
+      <w:bookmarkStart w:id="15" w:name="_Toc284742381"/>
+      <w:bookmarkStart w:id="16" w:name="_Toc284742799"/>
+      <w:bookmarkStart w:id="17" w:name="_Toc284754718"/>
+      <w:bookmarkStart w:id="18" w:name="_Toc284852214"/>
+      <w:bookmarkStart w:id="19" w:name="_Toc285614679"/>
+      <w:bookmarkStart w:id="20" w:name="_Toc285614726"/>
       <w:r>
         <w:rPr>
           <w:color w:val="auto"/>
@@ -2880,14 +2816,14 @@
         <w:lastRenderedPageBreak/>
         <w:t>Introduction</w:t>
       </w:r>
-      <w:bookmarkEnd w:id="0"/>
       <w:bookmarkEnd w:id="1"/>
       <w:bookmarkEnd w:id="2"/>
       <w:bookmarkEnd w:id="3"/>
       <w:bookmarkEnd w:id="4"/>
       <w:bookmarkEnd w:id="5"/>
       <w:bookmarkEnd w:id="6"/>
-      <w:bookmarkEnd w:id="19"/>
+      <w:bookmarkEnd w:id="7"/>
+      <w:bookmarkEnd w:id="8"/>
     </w:p>
     <w:p>
       <w:pPr>
@@ -2896,85 +2832,85 @@
           <w:color w:val="auto"/>
         </w:rPr>
       </w:pPr>
-      <w:bookmarkStart w:id="20" w:name="_Toc331683625"/>
-      <w:bookmarkStart w:id="21" w:name="_Toc296227337"/>
-      <w:bookmarkStart w:id="22" w:name="_Toc301252446"/>
-      <w:bookmarkStart w:id="23" w:name="_Toc301745928"/>
-      <w:bookmarkStart w:id="24" w:name="_Toc301764542"/>
-      <w:bookmarkStart w:id="25" w:name="_Toc340380159"/>
-      <w:bookmarkStart w:id="26" w:name="_Toc342181373"/>
-      <w:bookmarkStart w:id="27" w:name="_Toc24444932"/>
+      <w:bookmarkStart w:id="21" w:name="_Toc331683625"/>
+      <w:bookmarkStart w:id="22" w:name="_Toc24444932"/>
+      <w:bookmarkStart w:id="23" w:name="_Toc296227337"/>
+      <w:bookmarkStart w:id="24" w:name="_Toc301252446"/>
+      <w:bookmarkStart w:id="25" w:name="_Toc301745928"/>
+      <w:bookmarkStart w:id="26" w:name="_Toc301764542"/>
+      <w:bookmarkStart w:id="27" w:name="_Toc340380159"/>
+      <w:bookmarkStart w:id="28" w:name="_Toc342181373"/>
       <w:r>
         <w:rPr>
           <w:color w:val="auto"/>
         </w:rPr>
         <w:t>Software Purpose and Scope</w:t>
-      </w:r>
-      <w:bookmarkEnd w:id="20"/>
-      <w:bookmarkEnd w:id="27"/>
-    </w:p>
-    <w:p>
-      <w:pPr>
-        <w:rPr>
-          <w:color w:val="auto"/>
-        </w:rPr>
-      </w:pPr>
-      <w:r>
-        <w:rPr>
-          <w:color w:val="auto"/>
-        </w:rPr>
-        <w:t>[GAME TITLE] is a 2D RPG developed in Java by four students at the University of Montana as a class assignment.</w:t>
-      </w:r>
-    </w:p>
-    <w:p>
-      <w:pPr>
-        <w:pStyle w:val="Heading2"/>
-        <w:rPr>
-          <w:color w:val="auto"/>
-        </w:rPr>
-      </w:pPr>
-      <w:bookmarkStart w:id="28" w:name="_Toc331683626"/>
-      <w:bookmarkStart w:id="29" w:name="_Toc24444933"/>
-      <w:r>
-        <w:rPr>
-          <w:color w:val="auto"/>
-        </w:rPr>
-        <w:t>Document</w:t>
-      </w:r>
-      <w:r>
-        <w:rPr>
-          <w:color w:val="auto"/>
-        </w:rPr>
-        <w:t xml:space="preserve"> Purpose</w:t>
       </w:r>
       <w:bookmarkEnd w:id="21"/>
       <w:bookmarkEnd w:id="22"/>
+    </w:p>
+    <w:p>
+      <w:pPr>
+        <w:rPr>
+          <w:color w:val="auto"/>
+        </w:rPr>
+      </w:pPr>
+      <w:r>
+        <w:rPr>
+          <w:color w:val="auto"/>
+        </w:rPr>
+        <w:t>[GAME TITLE] is a 2D RPG developed in Java by four students at the University of Montana as a class assignment.</w:t>
+      </w:r>
+    </w:p>
+    <w:p>
+      <w:pPr>
+        <w:pStyle w:val="Heading2"/>
+        <w:rPr>
+          <w:color w:val="auto"/>
+        </w:rPr>
+      </w:pPr>
+      <w:bookmarkStart w:id="29" w:name="_Toc331683626"/>
+      <w:bookmarkStart w:id="30" w:name="_Toc24444933"/>
+      <w:r>
+        <w:rPr>
+          <w:color w:val="auto"/>
+        </w:rPr>
+        <w:t>Document</w:t>
+      </w:r>
+      <w:r>
+        <w:rPr>
+          <w:color w:val="auto"/>
+        </w:rPr>
+        <w:t xml:space="preserve"> Purpose</w:t>
+      </w:r>
       <w:bookmarkEnd w:id="23"/>
       <w:bookmarkEnd w:id="24"/>
       <w:bookmarkEnd w:id="25"/>
       <w:bookmarkEnd w:id="26"/>
+      <w:bookmarkEnd w:id="27"/>
+      <w:bookmarkEnd w:id="28"/>
       <w:r>
         <w:rPr>
           <w:color w:val="auto"/>
         </w:rPr>
         <w:t xml:space="preserve"> and Contents</w:t>
       </w:r>
-      <w:bookmarkEnd w:id="28"/>
       <w:bookmarkEnd w:id="29"/>
-    </w:p>
-    <w:p>
-      <w:pPr>
-        <w:rPr>
-          <w:color w:val="auto"/>
-        </w:rPr>
-      </w:pPr>
-      <w:bookmarkStart w:id="30" w:name="_Toc296227339"/>
-      <w:bookmarkStart w:id="31" w:name="_Toc301252448"/>
-      <w:bookmarkStart w:id="32" w:name="_Toc301745930"/>
-      <w:bookmarkStart w:id="33" w:name="_Toc301764544"/>
-      <w:bookmarkStart w:id="34" w:name="_Toc340380161"/>
-      <w:bookmarkStart w:id="35" w:name="_Toc342181375"/>
-      <w:bookmarkStart w:id="36" w:name="_Toc331683627"/>
+      <w:bookmarkEnd w:id="30"/>
+    </w:p>
+    <w:p>
+      <w:pPr>
+        <w:rPr>
+          <w:color w:val="auto"/>
+        </w:rPr>
+      </w:pPr>
+      <w:bookmarkStart w:id="31" w:name="_Toc296227339"/>
+      <w:bookmarkStart w:id="32" w:name="_Toc301252448"/>
+      <w:bookmarkStart w:id="33" w:name="_Toc301745930"/>
+      <w:bookmarkStart w:id="34" w:name="_Toc301764544"/>
+      <w:bookmarkStart w:id="35" w:name="_Toc340380161"/>
+      <w:bookmarkStart w:id="36" w:name="_Toc342181375"/>
+      <w:bookmarkStart w:id="37" w:name="_Toc331683627"/>
       <w:r>
         <w:rPr>
           <w:color w:val="auto"/>
@@ -3022,14 +2958,13 @@
           <w:color w:val="auto"/>
         </w:rPr>
       </w:pPr>
-      <w:bookmarkStart w:id="37" w:name="_Toc24444934"/>
+      <w:bookmarkStart w:id="38" w:name="_Toc24444934"/>
       <w:r>
         <w:rPr>
           <w:color w:val="auto"/>
         </w:rPr>
         <w:t>Definitions, Acronyms, and Abbreviations</w:t>
       </w:r>
-      <w:bookmarkEnd w:id="30"/>
       <w:bookmarkEnd w:id="31"/>
       <w:bookmarkEnd w:id="32"/>
       <w:bookmarkEnd w:id="33"/>
@@ -3037,6 +2972,7 @@
       <w:bookmarkEnd w:id="35"/>
       <w:bookmarkEnd w:id="36"/>
       <w:bookmarkEnd w:id="37"/>
+      <w:bookmarkEnd w:id="38"/>
     </w:p>
     <w:p>
       <w:pPr>
@@ -3058,18 +2994,18 @@
           <w:color w:val="auto"/>
         </w:rPr>
       </w:pPr>
-      <w:bookmarkStart w:id="38" w:name="_Toc296227340"/>
-      <w:bookmarkStart w:id="39" w:name="_Toc331683628"/>
-      <w:bookmarkStart w:id="40" w:name="_Toc24444935"/>
+      <w:bookmarkStart w:id="39" w:name="_Toc296227340"/>
+      <w:bookmarkStart w:id="40" w:name="_Toc331683628"/>
+      <w:bookmarkStart w:id="41" w:name="_Toc24444935"/>
       <w:r>
         <w:rPr>
           <w:color w:val="auto"/>
         </w:rPr>
         <w:t>Definitions</w:t>
       </w:r>
-      <w:bookmarkEnd w:id="38"/>
       <w:bookmarkEnd w:id="39"/>
       <w:bookmarkEnd w:id="40"/>
+      <w:bookmarkEnd w:id="41"/>
     </w:p>
     <w:tbl>
       <w:tblPr>
@@ -3165,30 +3101,30 @@
           <w:color w:val="auto"/>
         </w:rPr>
       </w:pPr>
-      <w:bookmarkStart w:id="41" w:name="_Toc289744696"/>
-      <w:bookmarkStart w:id="42" w:name="_Toc290177099"/>
-      <w:bookmarkStart w:id="43" w:name="_Toc290177199"/>
-      <w:bookmarkStart w:id="44" w:name="_Toc296227341"/>
-      <w:bookmarkStart w:id="45" w:name="_Toc331683629"/>
-      <w:bookmarkStart w:id="46" w:name="_Toc24444936"/>
+      <w:bookmarkStart w:id="42" w:name="_Toc289744696"/>
+      <w:bookmarkStart w:id="43" w:name="_Toc290177099"/>
+      <w:bookmarkStart w:id="44" w:name="_Toc290177199"/>
+      <w:bookmarkStart w:id="45" w:name="_Toc296227341"/>
+      <w:bookmarkStart w:id="46" w:name="_Toc331683629"/>
+      <w:bookmarkStart w:id="47" w:name="_Toc24444936"/>
       <w:r>
         <w:rPr>
           <w:color w:val="auto"/>
         </w:rPr>
         <w:t>Acronyms</w:t>
       </w:r>
-      <w:bookmarkEnd w:id="41"/>
       <w:bookmarkEnd w:id="42"/>
       <w:bookmarkEnd w:id="43"/>
+      <w:bookmarkEnd w:id="44"/>
       <w:r>
         <w:rPr>
           <w:color w:val="auto"/>
         </w:rPr>
         <w:t xml:space="preserve"> and Abbreviations</w:t>
       </w:r>
-      <w:bookmarkEnd w:id="44"/>
       <w:bookmarkEnd w:id="45"/>
       <w:bookmarkEnd w:id="46"/>
+      <w:bookmarkEnd w:id="47"/>
     </w:p>
     <w:tbl>
       <w:tblPr>
@@ -3378,36 +3314,35 @@
           <w:color w:val="auto"/>
         </w:rPr>
       </w:pPr>
-      <w:bookmarkStart w:id="47" w:name="_Toc284663490"/>
-      <w:bookmarkStart w:id="48" w:name="_Toc284664159"/>
-      <w:bookmarkStart w:id="49" w:name="_Toc284665801"/>
-      <w:bookmarkStart w:id="50" w:name="_Toc284727511"/>
-      <w:bookmarkStart w:id="51" w:name="_Toc284729809"/>
-      <w:bookmarkStart w:id="52" w:name="_Toc284735890"/>
-      <w:bookmarkStart w:id="53" w:name="_Toc284742383"/>
-      <w:bookmarkStart w:id="54" w:name="_Toc284742801"/>
-      <w:bookmarkStart w:id="55" w:name="_Toc284754720"/>
-      <w:bookmarkStart w:id="56" w:name="_Toc284852216"/>
-      <w:bookmarkStart w:id="57" w:name="_Toc285614681"/>
-      <w:bookmarkStart w:id="58" w:name="_Toc285614728"/>
-      <w:bookmarkStart w:id="59" w:name="_Toc289744698"/>
-      <w:bookmarkStart w:id="60" w:name="_Toc290177101"/>
-      <w:bookmarkStart w:id="61" w:name="_Toc290177201"/>
-      <w:bookmarkStart w:id="62" w:name="_Toc296227342"/>
-      <w:bookmarkStart w:id="63" w:name="_Toc301252449"/>
-      <w:bookmarkStart w:id="64" w:name="_Toc301745931"/>
-      <w:bookmarkStart w:id="65" w:name="_Toc301764545"/>
-      <w:bookmarkStart w:id="66" w:name="_Toc340380162"/>
-      <w:bookmarkStart w:id="67" w:name="_Toc342181376"/>
-      <w:bookmarkStart w:id="68" w:name="_Toc331683631"/>
-      <w:bookmarkStart w:id="69" w:name="_Toc24444937"/>
+      <w:bookmarkStart w:id="48" w:name="_Toc284663490"/>
+      <w:bookmarkStart w:id="49" w:name="_Toc284664159"/>
+      <w:bookmarkStart w:id="50" w:name="_Toc284665801"/>
+      <w:bookmarkStart w:id="51" w:name="_Toc284727511"/>
+      <w:bookmarkStart w:id="52" w:name="_Toc284729809"/>
+      <w:bookmarkStart w:id="53" w:name="_Toc284735890"/>
+      <w:bookmarkStart w:id="54" w:name="_Toc284742383"/>
+      <w:bookmarkStart w:id="55" w:name="_Toc284742801"/>
+      <w:bookmarkStart w:id="56" w:name="_Toc284754720"/>
+      <w:bookmarkStart w:id="57" w:name="_Toc284852216"/>
+      <w:bookmarkStart w:id="58" w:name="_Toc285614681"/>
+      <w:bookmarkStart w:id="59" w:name="_Toc285614728"/>
+      <w:bookmarkStart w:id="60" w:name="_Toc289744698"/>
+      <w:bookmarkStart w:id="61" w:name="_Toc290177101"/>
+      <w:bookmarkStart w:id="62" w:name="_Toc290177201"/>
+      <w:bookmarkStart w:id="63" w:name="_Toc296227342"/>
+      <w:bookmarkStart w:id="64" w:name="_Toc301252449"/>
+      <w:bookmarkStart w:id="65" w:name="_Toc301745931"/>
+      <w:bookmarkStart w:id="66" w:name="_Toc301764545"/>
+      <w:bookmarkStart w:id="67" w:name="_Toc340380162"/>
+      <w:bookmarkStart w:id="68" w:name="_Toc342181376"/>
+      <w:bookmarkStart w:id="69" w:name="_Toc331683631"/>
+      <w:bookmarkStart w:id="70" w:name="_Toc24444937"/>
       <w:r>
         <w:rPr>
           <w:color w:val="auto"/>
         </w:rPr>
         <w:t>References</w:t>
       </w:r>
-      <w:bookmarkEnd w:id="47"/>
       <w:bookmarkEnd w:id="48"/>
       <w:bookmarkEnd w:id="49"/>
       <w:bookmarkEnd w:id="50"/>
@@ -3430,6 +3365,7 @@
       <w:bookmarkEnd w:id="67"/>
       <w:bookmarkEnd w:id="68"/>
       <w:bookmarkEnd w:id="69"/>
+      <w:bookmarkEnd w:id="70"/>
     </w:p>
     <w:p>
       <w:pPr>
@@ -3463,10 +3399,8 @@
           <w:color w:val="auto"/>
         </w:rPr>
       </w:pPr>
-      <w:bookmarkStart w:id="70" w:name="_Toc331683632"/>
-      <w:bookmarkStart w:id="71" w:name="_Toc24444938"/>
-      <w:bookmarkEnd w:id="7"/>
-      <w:bookmarkEnd w:id="8"/>
+      <w:bookmarkStart w:id="71" w:name="_Toc331683632"/>
+      <w:bookmarkStart w:id="72" w:name="_Toc24444938"/>
       <w:bookmarkEnd w:id="9"/>
       <w:bookmarkEnd w:id="10"/>
       <w:bookmarkEnd w:id="11"/>
@@ -3477,14 +3411,16 @@
       <w:bookmarkEnd w:id="16"/>
       <w:bookmarkEnd w:id="17"/>
       <w:bookmarkEnd w:id="18"/>
+      <w:bookmarkEnd w:id="19"/>
+      <w:bookmarkEnd w:id="20"/>
       <w:r>
         <w:rPr>
           <w:color w:val="auto"/>
         </w:rPr>
         <w:t>General Factors</w:t>
       </w:r>
-      <w:bookmarkEnd w:id="70"/>
       <w:bookmarkEnd w:id="71"/>
+      <w:bookmarkEnd w:id="72"/>
     </w:p>
     <w:p>
       <w:pPr>
@@ -3493,21 +3429,20 @@
           <w:color w:val="auto"/>
         </w:rPr>
       </w:pPr>
-      <w:bookmarkStart w:id="72" w:name="_Toc296227345"/>
-      <w:bookmarkStart w:id="73" w:name="_Toc301252452"/>
-      <w:bookmarkStart w:id="74" w:name="_Toc301745934"/>
-      <w:bookmarkStart w:id="75" w:name="_Toc301764548"/>
-      <w:bookmarkStart w:id="76" w:name="_Toc340380165"/>
-      <w:bookmarkStart w:id="77" w:name="_Toc342181379"/>
-      <w:bookmarkStart w:id="78" w:name="_Toc331683633"/>
-      <w:bookmarkStart w:id="79" w:name="_Toc24444939"/>
+      <w:bookmarkStart w:id="73" w:name="_Toc296227345"/>
+      <w:bookmarkStart w:id="74" w:name="_Toc301252452"/>
+      <w:bookmarkStart w:id="75" w:name="_Toc301745934"/>
+      <w:bookmarkStart w:id="76" w:name="_Toc301764548"/>
+      <w:bookmarkStart w:id="77" w:name="_Toc340380165"/>
+      <w:bookmarkStart w:id="78" w:name="_Toc342181379"/>
+      <w:bookmarkStart w:id="79" w:name="_Toc331683633"/>
+      <w:bookmarkStart w:id="80" w:name="_Toc24444939"/>
       <w:r>
         <w:rPr>
           <w:color w:val="auto"/>
         </w:rPr>
         <w:t>Product Perspective</w:t>
       </w:r>
-      <w:bookmarkEnd w:id="72"/>
       <w:bookmarkEnd w:id="73"/>
       <w:bookmarkEnd w:id="74"/>
       <w:bookmarkEnd w:id="75"/>
@@ -3515,6 +3450,7 @@
       <w:bookmarkEnd w:id="77"/>
       <w:bookmarkEnd w:id="78"/>
       <w:bookmarkEnd w:id="79"/>
+      <w:bookmarkEnd w:id="80"/>
     </w:p>
     <w:p>
       <w:pPr>
@@ -3554,34 +3490,34 @@
           <w:color w:val="auto"/>
         </w:rPr>
       </w:pPr>
-      <w:bookmarkStart w:id="80" w:name="_Toc296227346"/>
-      <w:bookmarkStart w:id="81" w:name="_Toc301252453"/>
-      <w:bookmarkStart w:id="82" w:name="_Toc301745935"/>
-      <w:bookmarkStart w:id="83" w:name="_Toc301764549"/>
-      <w:bookmarkStart w:id="84" w:name="_Toc340380166"/>
-      <w:bookmarkStart w:id="85" w:name="_Toc342181380"/>
-      <w:bookmarkStart w:id="86" w:name="_Toc331683634"/>
-      <w:bookmarkStart w:id="87" w:name="_Toc24444940"/>
+      <w:bookmarkStart w:id="81" w:name="_Toc296227346"/>
+      <w:bookmarkStart w:id="82" w:name="_Toc301252453"/>
+      <w:bookmarkStart w:id="83" w:name="_Toc301745935"/>
+      <w:bookmarkStart w:id="84" w:name="_Toc301764549"/>
+      <w:bookmarkStart w:id="85" w:name="_Toc340380166"/>
+      <w:bookmarkStart w:id="86" w:name="_Toc342181380"/>
+      <w:bookmarkStart w:id="87" w:name="_Toc331683634"/>
+      <w:bookmarkStart w:id="88" w:name="_Toc24444940"/>
       <w:r>
         <w:rPr>
           <w:color w:val="auto"/>
         </w:rPr>
         <w:t>Product Function</w:t>
       </w:r>
-      <w:bookmarkEnd w:id="80"/>
       <w:bookmarkEnd w:id="81"/>
       <w:bookmarkEnd w:id="82"/>
       <w:bookmarkEnd w:id="83"/>
       <w:bookmarkEnd w:id="84"/>
       <w:bookmarkEnd w:id="85"/>
+      <w:bookmarkEnd w:id="86"/>
       <w:r>
         <w:rPr>
           <w:color w:val="auto"/>
         </w:rPr>
         <w:t>s</w:t>
       </w:r>
-      <w:bookmarkEnd w:id="86"/>
       <w:bookmarkEnd w:id="87"/>
+      <w:bookmarkEnd w:id="88"/>
     </w:p>
     <w:p>
       <w:pPr>
@@ -3612,15 +3548,7 @@
         <w:rPr>
           <w:color w:val="auto"/>
         </w:rPr>
-        <w:t>, and items. This updated model view is then returned to the view of the u</w:t>
-      </w:r>
-      <w:bookmarkStart w:id="88" w:name="_GoBack"/>
-      <w:bookmarkEnd w:id="88"/>
-      <w:r>
-        <w:rPr>
-          <w:color w:val="auto"/>
-        </w:rPr>
-        <w:t>ser, which completes the interactive cycle.</w:t>
+        <w:t>, and items. This updated model view is then returned to the view of the user, which completes the interactive cycle.</w:t>
       </w:r>
     </w:p>
     <w:p>
@@ -4282,15 +4210,7 @@
         <w:ind w:left="360"/>
       </w:pPr>
       <w:r>
-        <w:t xml:space="preserve">Code will be maintained on </w:t>
-      </w:r>
-      <w:proofErr w:type="spellStart"/>
-      <w:r>
-        <w:t>Github</w:t>
-      </w:r>
-      <w:proofErr w:type="spellEnd"/>
-      <w:r>
-        <w:t>.</w:t>
+        <w:t>Code will be maintained on Github.</w:t>
       </w:r>
     </w:p>
     <w:p>
@@ -4388,7 +4308,7 @@
 </file>
 
 <file path=word/endnotes.xml><?xml version="1.0" encoding="utf-8"?>
-<w:endnotes xmlns:wpc="http://schemas.microsoft.com/office/word/2010/wordprocessingCanvas" xmlns:cx="http://schemas.microsoft.com/office/drawing/2014/chartex" xmlns:mc="http://schemas.openxmlformats.org/markup-compatibility/2006" xmlns:o="urn:schemas-microsoft-com:office:office" xmlns:r="http://schemas.openxmlformats.org/officeDocument/2006/relationships" xmlns:m="http://schemas.openxmlformats.org/officeDocument/2006/math" xmlns:v="urn:schemas-microsoft-com:vml" xmlns:wp14="http://schemas.microsoft.com/office/word/2010/wordprocessingDrawing" xmlns:wp="http://schemas.openxmlformats.org/drawingml/2006/wordprocessingDrawing" xmlns:w10="urn:schemas-microsoft-com:office:word" xmlns:w="http://schemas.openxmlformats.org/wordprocessingml/2006/main" xmlns:w14="http://schemas.microsoft.com/office/word/2010/wordml" xmlns:w15="http://schemas.microsoft.com/office/word/2012/wordml" xmlns:w16se="http://schemas.microsoft.com/office/word/2015/wordml/symex" xmlns:wpg="http://schemas.microsoft.com/office/word/2010/wordprocessingGroup" xmlns:wpi="http://schemas.microsoft.com/office/word/2010/wordprocessingInk" xmlns:wne="http://schemas.microsoft.com/office/word/2006/wordml" xmlns:wps="http://schemas.microsoft.com/office/word/2010/wordprocessingShape" mc:Ignorable="w14 w15 w16se wp14">
+<w:endnotes xmlns:wpc="http://schemas.microsoft.com/office/word/2010/wordprocessingCanvas" xmlns:mc="http://schemas.openxmlformats.org/markup-compatibility/2006" xmlns:o="urn:schemas-microsoft-com:office:office" xmlns:r="http://schemas.openxmlformats.org/officeDocument/2006/relationships" xmlns:m="http://schemas.openxmlformats.org/officeDocument/2006/math" xmlns:v="urn:schemas-microsoft-com:vml" xmlns:wp14="http://schemas.microsoft.com/office/word/2010/wordprocessingDrawing" xmlns:wp="http://schemas.openxmlformats.org/drawingml/2006/wordprocessingDrawing" xmlns:w10="urn:schemas-microsoft-com:office:word" xmlns:w="http://schemas.openxmlformats.org/wordprocessingml/2006/main" xmlns:w14="http://schemas.microsoft.com/office/word/2010/wordml" xmlns:w15="http://schemas.microsoft.com/office/word/2012/wordml" xmlns:wpg="http://schemas.microsoft.com/office/word/2010/wordprocessingGroup" xmlns:wpi="http://schemas.microsoft.com/office/word/2010/wordprocessingInk" xmlns:wne="http://schemas.microsoft.com/office/word/2006/wordml" xmlns:wps="http://schemas.microsoft.com/office/word/2010/wordprocessingShape" mc:Ignorable="w14 w15 wp14">
   <w:endnote w:type="separator" w:id="-1">
     <w:p>
       <w:r>
@@ -4407,7 +4327,7 @@
 </file>
 
 <file path=word/footer1.xml><?xml version="1.0" encoding="utf-8"?>
-<w:ftr xmlns:wpc="http://schemas.microsoft.com/office/word/2010/wordprocessingCanvas" xmlns:cx="http://schemas.microsoft.com/office/drawing/2014/chartex" xmlns:mc="http://schemas.openxmlformats.org/markup-compatibility/2006" xmlns:o="urn:schemas-microsoft-com:office:office" xmlns:r="http://schemas.openxmlformats.org/officeDocument/2006/relationships" xmlns:m="http://schemas.openxmlformats.org/officeDocument/2006/math" xmlns:v="urn:schemas-microsoft-com:vml" xmlns:wp14="http://schemas.microsoft.com/office/word/2010/wordprocessingDrawing" xmlns:wp="http://schemas.openxmlformats.org/drawingml/2006/wordprocessingDrawing" xmlns:w10="urn:schemas-microsoft-com:office:word" xmlns:w="http://schemas.openxmlformats.org/wordprocessingml/2006/main" xmlns:w14="http://schemas.microsoft.com/office/word/2010/wordml" xmlns:w15="http://schemas.microsoft.com/office/word/2012/wordml" xmlns:w16se="http://schemas.microsoft.com/office/word/2015/wordml/symex" xmlns:wpg="http://schemas.microsoft.com/office/word/2010/wordprocessingGroup" xmlns:wpi="http://schemas.microsoft.com/office/word/2010/wordprocessingInk" xmlns:wne="http://schemas.microsoft.com/office/word/2006/wordml" xmlns:wps="http://schemas.microsoft.com/office/word/2010/wordprocessingShape" mc:Ignorable="w14 w15 w16se wp14">
+<w:ftr xmlns:wpc="http://schemas.microsoft.com/office/word/2010/wordprocessingCanvas" xmlns:mc="http://schemas.openxmlformats.org/markup-compatibility/2006" xmlns:o="urn:schemas-microsoft-com:office:office" xmlns:r="http://schemas.openxmlformats.org/officeDocument/2006/relationships" xmlns:m="http://schemas.openxmlformats.org/officeDocument/2006/math" xmlns:v="urn:schemas-microsoft-com:vml" xmlns:wp14="http://schemas.microsoft.com/office/word/2010/wordprocessingDrawing" xmlns:wp="http://schemas.openxmlformats.org/drawingml/2006/wordprocessingDrawing" xmlns:w10="urn:schemas-microsoft-com:office:word" xmlns:w="http://schemas.openxmlformats.org/wordprocessingml/2006/main" xmlns:w14="http://schemas.microsoft.com/office/word/2010/wordml" xmlns:w15="http://schemas.microsoft.com/office/word/2012/wordml" xmlns:wpg="http://schemas.microsoft.com/office/word/2010/wordprocessingGroup" xmlns:wpi="http://schemas.microsoft.com/office/word/2010/wordprocessingInk" xmlns:wne="http://schemas.microsoft.com/office/word/2006/wordml" xmlns:wps="http://schemas.microsoft.com/office/word/2010/wordprocessingShape" mc:Ignorable="w14 w15 wp14">
   <w:p>
     <w:pPr>
       <w:pStyle w:val="Footer"/>
@@ -4622,7 +4542,7 @@
 </file>
 
 <file path=word/footer2.xml><?xml version="1.0" encoding="utf-8"?>
-<w:ftr xmlns:wpc="http://schemas.microsoft.com/office/word/2010/wordprocessingCanvas" xmlns:cx="http://schemas.microsoft.com/office/drawing/2014/chartex" xmlns:mc="http://schemas.openxmlformats.org/markup-compatibility/2006" xmlns:o="urn:schemas-microsoft-com:office:office" xmlns:r="http://schemas.openxmlformats.org/officeDocument/2006/relationships" xmlns:m="http://schemas.openxmlformats.org/officeDocument/2006/math" xmlns:v="urn:schemas-microsoft-com:vml" xmlns:wp14="http://schemas.microsoft.com/office/word/2010/wordprocessingDrawing" xmlns:wp="http://schemas.openxmlformats.org/drawingml/2006/wordprocessingDrawing" xmlns:w10="urn:schemas-microsoft-com:office:word" xmlns:w="http://schemas.openxmlformats.org/wordprocessingml/2006/main" xmlns:w14="http://schemas.microsoft.com/office/word/2010/wordml" xmlns:w15="http://schemas.microsoft.com/office/word/2012/wordml" xmlns:w16se="http://schemas.microsoft.com/office/word/2015/wordml/symex" xmlns:wpg="http://schemas.microsoft.com/office/word/2010/wordprocessingGroup" xmlns:wpi="http://schemas.microsoft.com/office/word/2010/wordprocessingInk" xmlns:wne="http://schemas.microsoft.com/office/word/2006/wordml" xmlns:wps="http://schemas.microsoft.com/office/word/2010/wordprocessingShape" mc:Ignorable="w14 w15 w16se wp14">
+<w:ftr xmlns:wpc="http://schemas.microsoft.com/office/word/2010/wordprocessingCanvas" xmlns:mc="http://schemas.openxmlformats.org/markup-compatibility/2006" xmlns:o="urn:schemas-microsoft-com:office:office" xmlns:r="http://schemas.openxmlformats.org/officeDocument/2006/relationships" xmlns:m="http://schemas.openxmlformats.org/officeDocument/2006/math" xmlns:v="urn:schemas-microsoft-com:vml" xmlns:wp14="http://schemas.microsoft.com/office/word/2010/wordprocessingDrawing" xmlns:wp="http://schemas.openxmlformats.org/drawingml/2006/wordprocessingDrawing" xmlns:w10="urn:schemas-microsoft-com:office:word" xmlns:w="http://schemas.openxmlformats.org/wordprocessingml/2006/main" xmlns:w14="http://schemas.microsoft.com/office/word/2010/wordml" xmlns:w15="http://schemas.microsoft.com/office/word/2012/wordml" xmlns:wpg="http://schemas.microsoft.com/office/word/2010/wordprocessingGroup" xmlns:wpi="http://schemas.microsoft.com/office/word/2010/wordprocessingInk" xmlns:wne="http://schemas.microsoft.com/office/word/2006/wordml" xmlns:wps="http://schemas.microsoft.com/office/word/2010/wordprocessingShape" mc:Ignorable="w14 w15 wp14">
   <w:p>
     <w:pPr>
       <w:pStyle w:val="Footer"/>
@@ -4676,7 +4596,7 @@
 </file>
 
 <file path=word/footer3.xml><?xml version="1.0" encoding="utf-8"?>
-<w:ftr xmlns:wpc="http://schemas.microsoft.com/office/word/2010/wordprocessingCanvas" xmlns:cx="http://schemas.microsoft.com/office/drawing/2014/chartex" xmlns:mc="http://schemas.openxmlformats.org/markup-compatibility/2006" xmlns:o="urn:schemas-microsoft-com:office:office" xmlns:r="http://schemas.openxmlformats.org/officeDocument/2006/relationships" xmlns:m="http://schemas.openxmlformats.org/officeDocument/2006/math" xmlns:v="urn:schemas-microsoft-com:vml" xmlns:wp14="http://schemas.microsoft.com/office/word/2010/wordprocessingDrawing" xmlns:wp="http://schemas.openxmlformats.org/drawingml/2006/wordprocessingDrawing" xmlns:w10="urn:schemas-microsoft-com:office:word" xmlns:w="http://schemas.openxmlformats.org/wordprocessingml/2006/main" xmlns:w14="http://schemas.microsoft.com/office/word/2010/wordml" xmlns:w15="http://schemas.microsoft.com/office/word/2012/wordml" xmlns:w16se="http://schemas.microsoft.com/office/word/2015/wordml/symex" xmlns:wpg="http://schemas.microsoft.com/office/word/2010/wordprocessingGroup" xmlns:wpi="http://schemas.microsoft.com/office/word/2010/wordprocessingInk" xmlns:wne="http://schemas.microsoft.com/office/word/2006/wordml" xmlns:wps="http://schemas.microsoft.com/office/word/2010/wordprocessingShape" mc:Ignorable="w14 w15 w16se wp14">
+<w:ftr xmlns:wpc="http://schemas.microsoft.com/office/word/2010/wordprocessingCanvas" xmlns:mc="http://schemas.openxmlformats.org/markup-compatibility/2006" xmlns:o="urn:schemas-microsoft-com:office:office" xmlns:r="http://schemas.openxmlformats.org/officeDocument/2006/relationships" xmlns:m="http://schemas.openxmlformats.org/officeDocument/2006/math" xmlns:v="urn:schemas-microsoft-com:vml" xmlns:wp14="http://schemas.microsoft.com/office/word/2010/wordprocessingDrawing" xmlns:wp="http://schemas.openxmlformats.org/drawingml/2006/wordprocessingDrawing" xmlns:w10="urn:schemas-microsoft-com:office:word" xmlns:w="http://schemas.openxmlformats.org/wordprocessingml/2006/main" xmlns:w14="http://schemas.microsoft.com/office/word/2010/wordml" xmlns:w15="http://schemas.microsoft.com/office/word/2012/wordml" xmlns:wpg="http://schemas.microsoft.com/office/word/2010/wordprocessingGroup" xmlns:wpi="http://schemas.microsoft.com/office/word/2010/wordprocessingInk" xmlns:wne="http://schemas.microsoft.com/office/word/2006/wordml" xmlns:wps="http://schemas.microsoft.com/office/word/2010/wordprocessingShape" mc:Ignorable="w14 w15 wp14">
   <w:p>
     <w:pPr>
       <w:pStyle w:val="Footer"/>
@@ -4891,7 +4811,7 @@
 </file>
 
 <file path=word/footer4.xml><?xml version="1.0" encoding="utf-8"?>
-<w:ftr xmlns:wpc="http://schemas.microsoft.com/office/word/2010/wordprocessingCanvas" xmlns:cx="http://schemas.microsoft.com/office/drawing/2014/chartex" xmlns:mc="http://schemas.openxmlformats.org/markup-compatibility/2006" xmlns:o="urn:schemas-microsoft-com:office:office" xmlns:r="http://schemas.openxmlformats.org/officeDocument/2006/relationships" xmlns:m="http://schemas.openxmlformats.org/officeDocument/2006/math" xmlns:v="urn:schemas-microsoft-com:vml" xmlns:wp14="http://schemas.microsoft.com/office/word/2010/wordprocessingDrawing" xmlns:wp="http://schemas.openxmlformats.org/drawingml/2006/wordprocessingDrawing" xmlns:w10="urn:schemas-microsoft-com:office:word" xmlns:w="http://schemas.openxmlformats.org/wordprocessingml/2006/main" xmlns:w14="http://schemas.microsoft.com/office/word/2010/wordml" xmlns:w15="http://schemas.microsoft.com/office/word/2012/wordml" xmlns:w16se="http://schemas.microsoft.com/office/word/2015/wordml/symex" xmlns:wpg="http://schemas.microsoft.com/office/word/2010/wordprocessingGroup" xmlns:wpi="http://schemas.microsoft.com/office/word/2010/wordprocessingInk" xmlns:wne="http://schemas.microsoft.com/office/word/2006/wordml" xmlns:wps="http://schemas.microsoft.com/office/word/2010/wordprocessingShape" mc:Ignorable="w14 w15 w16se wp14">
+<w:ftr xmlns:wpc="http://schemas.microsoft.com/office/word/2010/wordprocessingCanvas" xmlns:mc="http://schemas.openxmlformats.org/markup-compatibility/2006" xmlns:o="urn:schemas-microsoft-com:office:office" xmlns:r="http://schemas.openxmlformats.org/officeDocument/2006/relationships" xmlns:m="http://schemas.openxmlformats.org/officeDocument/2006/math" xmlns:v="urn:schemas-microsoft-com:vml" xmlns:wp14="http://schemas.microsoft.com/office/word/2010/wordprocessingDrawing" xmlns:wp="http://schemas.openxmlformats.org/drawingml/2006/wordprocessingDrawing" xmlns:w10="urn:schemas-microsoft-com:office:word" xmlns:w="http://schemas.openxmlformats.org/wordprocessingml/2006/main" xmlns:w14="http://schemas.microsoft.com/office/word/2010/wordml" xmlns:w15="http://schemas.microsoft.com/office/word/2012/wordml" xmlns:wpg="http://schemas.microsoft.com/office/word/2010/wordprocessingGroup" xmlns:wpi="http://schemas.microsoft.com/office/word/2010/wordprocessingInk" xmlns:wne="http://schemas.microsoft.com/office/word/2006/wordml" xmlns:wps="http://schemas.microsoft.com/office/word/2010/wordprocessingShape" mc:Ignorable="w14 w15 wp14">
   <w:p>
     <w:pPr>
       <w:pStyle w:val="Footer"/>
@@ -4921,7 +4841,7 @@
 </file>
 
 <file path=word/footnotes.xml><?xml version="1.0" encoding="utf-8"?>
-<w:footnotes xmlns:wpc="http://schemas.microsoft.com/office/word/2010/wordprocessingCanvas" xmlns:cx="http://schemas.microsoft.com/office/drawing/2014/chartex" xmlns:mc="http://schemas.openxmlformats.org/markup-compatibility/2006" xmlns:o="urn:schemas-microsoft-com:office:office" xmlns:r="http://schemas.openxmlformats.org/officeDocument/2006/relationships" xmlns:m="http://schemas.openxmlformats.org/officeDocument/2006/math" xmlns:v="urn:schemas-microsoft-com:vml" xmlns:wp14="http://schemas.microsoft.com/office/word/2010/wordprocessingDrawing" xmlns:wp="http://schemas.openxmlformats.org/drawingml/2006/wordprocessingDrawing" xmlns:w10="urn:schemas-microsoft-com:office:word" xmlns:w="http://schemas.openxmlformats.org/wordprocessingml/2006/main" xmlns:w14="http://schemas.microsoft.com/office/word/2010/wordml" xmlns:w15="http://schemas.microsoft.com/office/word/2012/wordml" xmlns:w16se="http://schemas.microsoft.com/office/word/2015/wordml/symex" xmlns:wpg="http://schemas.microsoft.com/office/word/2010/wordprocessingGroup" xmlns:wpi="http://schemas.microsoft.com/office/word/2010/wordprocessingInk" xmlns:wne="http://schemas.microsoft.com/office/word/2006/wordml" xmlns:wps="http://schemas.microsoft.com/office/word/2010/wordprocessingShape" mc:Ignorable="w14 w15 w16se wp14">
+<w:footnotes xmlns:wpc="http://schemas.microsoft.com/office/word/2010/wordprocessingCanvas" xmlns:mc="http://schemas.openxmlformats.org/markup-compatibility/2006" xmlns:o="urn:schemas-microsoft-com:office:office" xmlns:r="http://schemas.openxmlformats.org/officeDocument/2006/relationships" xmlns:m="http://schemas.openxmlformats.org/officeDocument/2006/math" xmlns:v="urn:schemas-microsoft-com:vml" xmlns:wp14="http://schemas.microsoft.com/office/word/2010/wordprocessingDrawing" xmlns:wp="http://schemas.openxmlformats.org/drawingml/2006/wordprocessingDrawing" xmlns:w10="urn:schemas-microsoft-com:office:word" xmlns:w="http://schemas.openxmlformats.org/wordprocessingml/2006/main" xmlns:w14="http://schemas.microsoft.com/office/word/2010/wordml" xmlns:w15="http://schemas.microsoft.com/office/word/2012/wordml" xmlns:wpg="http://schemas.microsoft.com/office/word/2010/wordprocessingGroup" xmlns:wpi="http://schemas.microsoft.com/office/word/2010/wordprocessingInk" xmlns:wne="http://schemas.microsoft.com/office/word/2006/wordml" xmlns:wps="http://schemas.microsoft.com/office/word/2010/wordprocessingShape" mc:Ignorable="w14 w15 wp14">
   <w:footnote w:type="separator" w:id="-1">
     <w:p>
       <w:r>
@@ -4940,7 +4860,7 @@
 </file>
 
 <file path=word/header1.xml><?xml version="1.0" encoding="utf-8"?>
-<w:hdr xmlns:wpc="http://schemas.microsoft.com/office/word/2010/wordprocessingCanvas" xmlns:cx="http://schemas.microsoft.com/office/drawing/2014/chartex" xmlns:mc="http://schemas.openxmlformats.org/markup-compatibility/2006" xmlns:o="urn:schemas-microsoft-com:office:office" xmlns:r="http://schemas.openxmlformats.org/officeDocument/2006/relationships" xmlns:m="http://schemas.openxmlformats.org/officeDocument/2006/math" xmlns:v="urn:schemas-microsoft-com:vml" xmlns:wp14="http://schemas.microsoft.com/office/word/2010/wordprocessingDrawing" xmlns:wp="http://schemas.openxmlformats.org/drawingml/2006/wordprocessingDrawing" xmlns:w10="urn:schemas-microsoft-com:office:word" xmlns:w="http://schemas.openxmlformats.org/wordprocessingml/2006/main" xmlns:w14="http://schemas.microsoft.com/office/word/2010/wordml" xmlns:w15="http://schemas.microsoft.com/office/word/2012/wordml" xmlns:w16se="http://schemas.microsoft.com/office/word/2015/wordml/symex" xmlns:wpg="http://schemas.microsoft.com/office/word/2010/wordprocessingGroup" xmlns:wpi="http://schemas.microsoft.com/office/word/2010/wordprocessingInk" xmlns:wne="http://schemas.microsoft.com/office/word/2006/wordml" xmlns:wps="http://schemas.microsoft.com/office/word/2010/wordprocessingShape" mc:Ignorable="w14 w15 w16se wp14">
+<w:hdr xmlns:wpc="http://schemas.microsoft.com/office/word/2010/wordprocessingCanvas" xmlns:mc="http://schemas.openxmlformats.org/markup-compatibility/2006" xmlns:o="urn:schemas-microsoft-com:office:office" xmlns:r="http://schemas.openxmlformats.org/officeDocument/2006/relationships" xmlns:m="http://schemas.openxmlformats.org/officeDocument/2006/math" xmlns:v="urn:schemas-microsoft-com:vml" xmlns:wp14="http://schemas.microsoft.com/office/word/2010/wordprocessingDrawing" xmlns:wp="http://schemas.openxmlformats.org/drawingml/2006/wordprocessingDrawing" xmlns:w10="urn:schemas-microsoft-com:office:word" xmlns:w="http://schemas.openxmlformats.org/wordprocessingml/2006/main" xmlns:w14="http://schemas.microsoft.com/office/word/2010/wordml" xmlns:w15="http://schemas.microsoft.com/office/word/2012/wordml" xmlns:wpg="http://schemas.microsoft.com/office/word/2010/wordprocessingGroup" xmlns:wpi="http://schemas.microsoft.com/office/word/2010/wordprocessingInk" xmlns:wne="http://schemas.microsoft.com/office/word/2006/wordml" xmlns:wps="http://schemas.microsoft.com/office/word/2010/wordprocessingShape" mc:Ignorable="w14 w15 wp14">
   <w:p>
     <w:pPr>
       <w:pStyle w:val="Header"/>
@@ -5020,7 +4940,7 @@
 </file>
 
 <file path=word/numbering.xml><?xml version="1.0" encoding="utf-8"?>
-<w:numbering xmlns:wpc="http://schemas.microsoft.com/office/word/2010/wordprocessingCanvas" xmlns:cx="http://schemas.microsoft.com/office/drawing/2014/chartex" xmlns:mc="http://schemas.openxmlformats.org/markup-compatibility/2006" xmlns:o="urn:schemas-microsoft-com:office:office" xmlns:r="http://schemas.openxmlformats.org/officeDocument/2006/relationships" xmlns:m="http://schemas.openxmlformats.org/officeDocument/2006/math" xmlns:v="urn:schemas-microsoft-com:vml" xmlns:wp14="http://schemas.microsoft.com/office/word/2010/wordprocessingDrawing" xmlns:wp="http://schemas.openxmlformats.org/drawingml/2006/wordprocessingDrawing" xmlns:w10="urn:schemas-microsoft-com:office:word" xmlns:w="http://schemas.openxmlformats.org/wordprocessingml/2006/main" xmlns:w14="http://schemas.microsoft.com/office/word/2010/wordml" xmlns:w15="http://schemas.microsoft.com/office/word/2012/wordml" xmlns:w16se="http://schemas.microsoft.com/office/word/2015/wordml/symex" xmlns:wpg="http://schemas.microsoft.com/office/word/2010/wordprocessingGroup" xmlns:wpi="http://schemas.microsoft.com/office/word/2010/wordprocessingInk" xmlns:wne="http://schemas.microsoft.com/office/word/2006/wordml" xmlns:wps="http://schemas.microsoft.com/office/word/2010/wordprocessingShape" mc:Ignorable="w14 w15 w16se wp14">
+<w:numbering xmlns:wpc="http://schemas.microsoft.com/office/word/2010/wordprocessingCanvas" xmlns:mc="http://schemas.openxmlformats.org/markup-compatibility/2006" xmlns:o="urn:schemas-microsoft-com:office:office" xmlns:r="http://schemas.openxmlformats.org/officeDocument/2006/relationships" xmlns:m="http://schemas.openxmlformats.org/officeDocument/2006/math" xmlns:v="urn:schemas-microsoft-com:vml" xmlns:wp14="http://schemas.microsoft.com/office/word/2010/wordprocessingDrawing" xmlns:wp="http://schemas.openxmlformats.org/drawingml/2006/wordprocessingDrawing" xmlns:w10="urn:schemas-microsoft-com:office:word" xmlns:w="http://schemas.openxmlformats.org/wordprocessingml/2006/main" xmlns:w14="http://schemas.microsoft.com/office/word/2010/wordml" xmlns:w15="http://schemas.microsoft.com/office/word/2012/wordml" xmlns:wpg="http://schemas.microsoft.com/office/word/2010/wordprocessingGroup" xmlns:wpi="http://schemas.microsoft.com/office/word/2010/wordprocessingInk" xmlns:wne="http://schemas.microsoft.com/office/word/2006/wordml" xmlns:wps="http://schemas.microsoft.com/office/word/2010/wordprocessingShape" mc:Ignorable="w14 w15 wp14">
   <w:abstractNum w:abstractNumId="0" w15:restartNumberingAfterBreak="0">
     <w:nsid w:val="FFFFFFFE"/>
     <w:multiLevelType w:val="singleLevel"/>
@@ -5570,7 +5490,7 @@
 </file>
 
 <file path=word/styles.xml><?xml version="1.0" encoding="utf-8"?>
-<w:styles xmlns:mc="http://schemas.openxmlformats.org/markup-compatibility/2006" xmlns:r="http://schemas.openxmlformats.org/officeDocument/2006/relationships" xmlns:w="http://schemas.openxmlformats.org/wordprocessingml/2006/main" xmlns:w14="http://schemas.microsoft.com/office/word/2010/wordml" xmlns:w15="http://schemas.microsoft.com/office/word/2012/wordml" xmlns:w16se="http://schemas.microsoft.com/office/word/2015/wordml/symex" mc:Ignorable="w14 w15 w16se">
+<w:styles xmlns:mc="http://schemas.openxmlformats.org/markup-compatibility/2006" xmlns:r="http://schemas.openxmlformats.org/officeDocument/2006/relationships" xmlns:w="http://schemas.openxmlformats.org/wordprocessingml/2006/main" xmlns:w14="http://schemas.microsoft.com/office/word/2010/wordml" xmlns:w15="http://schemas.microsoft.com/office/word/2012/wordml" mc:Ignorable="w14 w15">
   <w:docDefaults>
     <w:rPrDefault>
       <w:rPr>
@@ -6870,7 +6790,7 @@
 </file>
 
 <file path=customXml/itemProps1.xml><?xml version="1.0" encoding="utf-8"?>
-<ds:datastoreItem xmlns:ds="http://schemas.openxmlformats.org/officeDocument/2006/customXml" ds:itemID="{BC7796EF-CFA2-408B-A944-F0730C59CA16}">
+<ds:datastoreItem xmlns:ds="http://schemas.openxmlformats.org/officeDocument/2006/customXml" ds:itemID="{453BCD8F-B303-4616-9251-A7E879BD6942}">
   <ds:schemaRefs>
     <ds:schemaRef ds:uri="http://schemas.openxmlformats.org/officeDocument/2006/bibliography"/>
   </ds:schemaRefs>

</xml_diff>